<commit_message>
fix: Fix HW-4 endpoints
</commit_message>
<xml_diff>
--- a/API_rest.docx
+++ b/API_rest.docx
@@ -702,23 +702,7 @@
           <w:sz w:val="24"/>
           <w:szCs w:val="24"/>
         </w:rPr>
-        <w:t xml:space="preserve">add/remove a book to/from a </w:t>
-      </w:r>
-      <w:r>
-        <w:rPr>
-          <w:rFonts w:cstheme="minorHAnsi"/>
-          <w:sz w:val="24"/>
-          <w:szCs w:val="24"/>
-        </w:rPr>
-        <w:t>shelf</w:t>
-      </w:r>
-      <w:r>
-        <w:rPr>
-          <w:rFonts w:cstheme="minorHAnsi"/>
-          <w:sz w:val="24"/>
-          <w:szCs w:val="24"/>
-        </w:rPr>
-        <w:t>;</w:t>
+        <w:t>add/remove a book to/from a shelf;</w:t>
       </w:r>
     </w:p>
     <w:p>
@@ -2830,47 +2814,29 @@
                 <w:sz w:val="24"/>
                 <w:szCs w:val="24"/>
               </w:rPr>
-              <w:t xml:space="preserve">   </w:t>
-            </w:r>
-            <w:r>
-              <w:rPr>
-                <w:rFonts w:eastAsia="Times New Roman" w:cstheme="minorHAnsi"/>
-                <w:color w:val="000000"/>
-                <w:sz w:val="24"/>
-                <w:szCs w:val="24"/>
-              </w:rPr>
-              <w:t>status: string,</w:t>
-            </w:r>
-          </w:p>
-          <w:p>
-            <w:pPr>
-              <w:spacing w:line="276" w:lineRule="auto"/>
-              <w:jc w:val="both"/>
-              <w:textAlignment w:val="baseline"/>
-              <w:rPr>
-                <w:rFonts w:eastAsia="Times New Roman" w:cstheme="minorHAnsi"/>
-                <w:color w:val="000000"/>
-                <w:sz w:val="24"/>
-                <w:szCs w:val="24"/>
-              </w:rPr>
-            </w:pPr>
-            <w:r>
-              <w:rPr>
-                <w:rFonts w:eastAsia="Times New Roman" w:cstheme="minorHAnsi"/>
-                <w:color w:val="000000"/>
-                <w:sz w:val="24"/>
-                <w:szCs w:val="24"/>
-              </w:rPr>
-              <w:t xml:space="preserve">   </w:t>
-            </w:r>
-            <w:r>
-              <w:rPr>
-                <w:rFonts w:eastAsia="Times New Roman" w:cstheme="minorHAnsi"/>
-                <w:color w:val="000000"/>
-                <w:sz w:val="24"/>
-                <w:szCs w:val="24"/>
-              </w:rPr>
-              <w:t>isDue: boolean,</w:t>
+              <w:t xml:space="preserve">   status: string,</w:t>
+            </w:r>
+          </w:p>
+          <w:p>
+            <w:pPr>
+              <w:spacing w:line="276" w:lineRule="auto"/>
+              <w:jc w:val="both"/>
+              <w:textAlignment w:val="baseline"/>
+              <w:rPr>
+                <w:rFonts w:eastAsia="Times New Roman" w:cstheme="minorHAnsi"/>
+                <w:color w:val="000000"/>
+                <w:sz w:val="24"/>
+                <w:szCs w:val="24"/>
+              </w:rPr>
+            </w:pPr>
+            <w:r>
+              <w:rPr>
+                <w:rFonts w:eastAsia="Times New Roman" w:cstheme="minorHAnsi"/>
+                <w:color w:val="000000"/>
+                <w:sz w:val="24"/>
+                <w:szCs w:val="24"/>
+              </w:rPr>
+              <w:t xml:space="preserve">   isDue: boolean,</w:t>
             </w:r>
           </w:p>
           <w:p>
@@ -3815,16 +3781,7 @@
                 <w:sz w:val="24"/>
                 <w:szCs w:val="24"/>
               </w:rPr>
-              <w:t>/books</w:t>
-            </w:r>
-            <w:r>
-              <w:rPr>
-                <w:rFonts w:eastAsia="Times New Roman" w:cstheme="minorHAnsi"/>
-                <w:color w:val="000000"/>
-                <w:sz w:val="24"/>
-                <w:szCs w:val="24"/>
-              </w:rPr>
-              <w:t>/</w:t>
+              <w:t>/books/</w:t>
             </w:r>
             <w:r>
               <w:rPr>
@@ -4444,16 +4401,7 @@
                 <w:sz w:val="24"/>
                 <w:szCs w:val="24"/>
               </w:rPr>
-              <w:t xml:space="preserve">a </w:t>
-            </w:r>
-            <w:r>
-              <w:rPr>
-                <w:rFonts w:eastAsia="Times New Roman" w:cstheme="minorHAnsi"/>
-                <w:color w:val="000000"/>
-                <w:sz w:val="24"/>
-                <w:szCs w:val="24"/>
-              </w:rPr>
-              <w:t>number</w:t>
+              <w:t>a number</w:t>
             </w:r>
             <w:r>
               <w:rPr>
@@ -5937,25 +5885,7 @@
                 <w:sz w:val="24"/>
                 <w:szCs w:val="24"/>
               </w:rPr>
-              <w:t xml:space="preserve"> (</w:t>
-            </w:r>
-            <w:r>
-              <w:rPr>
-                <w:rFonts w:eastAsia="Times New Roman" w:cstheme="minorHAnsi"/>
-                <w:color w:val="000000"/>
-                <w:sz w:val="24"/>
-                <w:szCs w:val="24"/>
-              </w:rPr>
-              <w:t>reader</w:t>
-            </w:r>
-            <w:r>
-              <w:rPr>
-                <w:rFonts w:eastAsia="Times New Roman" w:cstheme="minorHAnsi"/>
-                <w:color w:val="000000"/>
-                <w:sz w:val="24"/>
-                <w:szCs w:val="24"/>
-              </w:rPr>
-              <w:t>)</w:t>
+              <w:t xml:space="preserve"> (reader)</w:t>
             </w:r>
             <w:r>
               <w:rPr>
@@ -6334,7 +6264,7 @@
                 <w:sz w:val="24"/>
                 <w:szCs w:val="24"/>
               </w:rPr>
-              <w:t>PUT</w:t>
+              <w:t>P</w:t>
             </w:r>
             <w:r>
               <w:rPr>
@@ -6345,6 +6275,17 @@
                 <w:sz w:val="24"/>
                 <w:szCs w:val="24"/>
               </w:rPr>
+              <w:t>OST</w:t>
+            </w:r>
+            <w:r>
+              <w:rPr>
+                <w:rFonts w:eastAsia="Times New Roman" w:cstheme="minorHAnsi"/>
+                <w:b/>
+                <w:bCs/>
+                <w:color w:val="000000"/>
+                <w:sz w:val="24"/>
+                <w:szCs w:val="24"/>
+              </w:rPr>
               <w:t> </w:t>
             </w:r>
             <w:r>
@@ -6354,7 +6295,34 @@
                 <w:sz w:val="24"/>
                 <w:szCs w:val="24"/>
               </w:rPr>
-              <w:t>/books /:book_id</w:t>
+              <w:t xml:space="preserve"> /</w:t>
+            </w:r>
+            <w:r>
+              <w:rPr>
+                <w:rFonts w:eastAsia="Times New Roman" w:cstheme="minorHAnsi"/>
+                <w:color w:val="000000"/>
+                <w:sz w:val="24"/>
+                <w:szCs w:val="24"/>
+              </w:rPr>
+              <w:t>orders</w:t>
+            </w:r>
+            <w:r>
+              <w:rPr>
+                <w:rFonts w:eastAsia="Times New Roman" w:cstheme="minorHAnsi"/>
+                <w:color w:val="000000"/>
+                <w:sz w:val="24"/>
+                <w:szCs w:val="24"/>
+              </w:rPr>
+              <w:t xml:space="preserve"> </w:t>
+            </w:r>
+            <w:r>
+              <w:rPr>
+                <w:rFonts w:eastAsia="Times New Roman" w:cstheme="minorHAnsi"/>
+                <w:color w:val="000000"/>
+                <w:sz w:val="24"/>
+                <w:szCs w:val="24"/>
+              </w:rPr>
+              <w:t>/</w:t>
             </w:r>
           </w:p>
         </w:tc>
@@ -6548,7 +6516,25 @@
                 <w:sz w:val="24"/>
                 <w:szCs w:val="24"/>
               </w:rPr>
-              <w:t xml:space="preserve"> (required): user; (optional)</w:t>
+              <w:t xml:space="preserve"> (required): user</w:t>
+            </w:r>
+            <w:r>
+              <w:rPr>
+                <w:rFonts w:eastAsia="Times New Roman" w:cstheme="minorHAnsi"/>
+                <w:color w:val="000000"/>
+                <w:sz w:val="24"/>
+                <w:szCs w:val="24"/>
+              </w:rPr>
+              <w:t>, book_id</w:t>
+            </w:r>
+            <w:r>
+              <w:rPr>
+                <w:rFonts w:eastAsia="Times New Roman" w:cstheme="minorHAnsi"/>
+                <w:color w:val="000000"/>
+                <w:sz w:val="24"/>
+                <w:szCs w:val="24"/>
+              </w:rPr>
+              <w:t>; (optional)</w:t>
             </w:r>
             <w:r>
               <w:rPr>
@@ -6642,6 +6628,26 @@
             <w:r>
               <w:rPr>
                 <w:rFonts w:eastAsia="Times New Roman" w:cstheme="minorHAnsi"/>
+                <w:sz w:val="24"/>
+                <w:szCs w:val="24"/>
+              </w:rPr>
+              <w:t xml:space="preserve">    book_id: number,</w:t>
+            </w:r>
+          </w:p>
+          <w:p>
+            <w:pPr>
+              <w:spacing w:line="276" w:lineRule="auto"/>
+              <w:jc w:val="both"/>
+              <w:textAlignment w:val="baseline"/>
+              <w:rPr>
+                <w:rFonts w:eastAsia="Times New Roman" w:cstheme="minorHAnsi"/>
+                <w:sz w:val="24"/>
+                <w:szCs w:val="24"/>
+              </w:rPr>
+            </w:pPr>
+            <w:r>
+              <w:rPr>
+                <w:rFonts w:eastAsia="Times New Roman" w:cstheme="minorHAnsi"/>
                 <w:color w:val="000000"/>
                 <w:sz w:val="24"/>
                 <w:szCs w:val="24"/>
@@ -6754,7 +6760,34 @@
                 <w:sz w:val="24"/>
                 <w:szCs w:val="24"/>
               </w:rPr>
-              <w:t>200 Ok </w:t>
+              <w:t>20</w:t>
+            </w:r>
+            <w:r>
+              <w:rPr>
+                <w:rFonts w:eastAsia="Times New Roman" w:cstheme="minorHAnsi"/>
+                <w:color w:val="000000"/>
+                <w:sz w:val="24"/>
+                <w:szCs w:val="24"/>
+              </w:rPr>
+              <w:t>1</w:t>
+            </w:r>
+            <w:r>
+              <w:rPr>
+                <w:rFonts w:eastAsia="Times New Roman" w:cstheme="minorHAnsi"/>
+                <w:color w:val="000000"/>
+                <w:sz w:val="24"/>
+                <w:szCs w:val="24"/>
+              </w:rPr>
+              <w:t xml:space="preserve"> </w:t>
+            </w:r>
+            <w:r>
+              <w:rPr>
+                <w:rFonts w:eastAsia="Times New Roman" w:cstheme="minorHAnsi"/>
+                <w:color w:val="000000"/>
+                <w:sz w:val="24"/>
+                <w:szCs w:val="24"/>
+              </w:rPr>
+              <w:t>Created</w:t>
             </w:r>
           </w:p>
         </w:tc>
@@ -6788,25 +6821,7 @@
                 <w:sz w:val="24"/>
                 <w:szCs w:val="24"/>
               </w:rPr>
-              <w:t>A reader successfully checked out (</w:t>
-            </w:r>
-            <w:r>
-              <w:rPr>
-                <w:rFonts w:eastAsia="Times New Roman" w:cstheme="minorHAnsi"/>
-                <w:color w:val="000000"/>
-                <w:sz w:val="24"/>
-                <w:szCs w:val="24"/>
-              </w:rPr>
-              <w:t>took</w:t>
-            </w:r>
-            <w:r>
-              <w:rPr>
-                <w:rFonts w:eastAsia="Times New Roman" w:cstheme="minorHAnsi"/>
-                <w:color w:val="000000"/>
-                <w:sz w:val="24"/>
-                <w:szCs w:val="24"/>
-              </w:rPr>
-              <w:t xml:space="preserve">) a book. </w:t>
+              <w:t xml:space="preserve">A reader successfully checked out (took) a book. </w:t>
             </w:r>
             <w:r>
               <w:rPr>
@@ -6888,7 +6903,43 @@
                 <w:sz w:val="24"/>
                 <w:szCs w:val="24"/>
               </w:rPr>
-              <w:t>Required parameter user was not provided (authentication failed).</w:t>
+              <w:t>Required parameter</w:t>
+            </w:r>
+            <w:r>
+              <w:rPr>
+                <w:rFonts w:eastAsia="Times New Roman" w:cstheme="minorHAnsi"/>
+                <w:color w:val="000000"/>
+                <w:sz w:val="24"/>
+                <w:szCs w:val="24"/>
+              </w:rPr>
+              <w:t>s</w:t>
+            </w:r>
+            <w:r>
+              <w:rPr>
+                <w:rFonts w:eastAsia="Times New Roman" w:cstheme="minorHAnsi"/>
+                <w:color w:val="000000"/>
+                <w:sz w:val="24"/>
+                <w:szCs w:val="24"/>
+              </w:rPr>
+              <w:t xml:space="preserve"> user </w:t>
+            </w:r>
+            <w:r>
+              <w:rPr>
+                <w:rFonts w:eastAsia="Times New Roman" w:cstheme="minorHAnsi"/>
+                <w:color w:val="000000"/>
+                <w:sz w:val="24"/>
+                <w:szCs w:val="24"/>
+              </w:rPr>
+              <w:t>was</w:t>
+            </w:r>
+            <w:r>
+              <w:rPr>
+                <w:rFonts w:eastAsia="Times New Roman" w:cstheme="minorHAnsi"/>
+                <w:color w:val="000000"/>
+                <w:sz w:val="24"/>
+                <w:szCs w:val="24"/>
+              </w:rPr>
+              <w:t xml:space="preserve"> not provided (authentication failed).</w:t>
             </w:r>
           </w:p>
         </w:tc>
@@ -6980,6 +7031,79 @@
                 <w:szCs w:val="24"/>
               </w:rPr>
               <w:t xml:space="preserve"> (not authorized access).</w:t>
+            </w:r>
+          </w:p>
+        </w:tc>
+      </w:tr>
+      <w:tr>
+        <w:trPr>
+          <w:trHeight w:val="300"/>
+        </w:trPr>
+        <w:tc>
+          <w:tcPr>
+            <w:tcW w:w="2790" w:type="dxa"/>
+            <w:tcBorders>
+              <w:top w:val="single" w:sz="6" w:space="0" w:color="000000"/>
+              <w:left w:val="single" w:sz="6" w:space="0" w:color="000000"/>
+              <w:bottom w:val="single" w:sz="6" w:space="0" w:color="000000"/>
+              <w:right w:val="single" w:sz="6" w:space="0" w:color="000000"/>
+            </w:tcBorders>
+            <w:shd w:val="clear" w:color="auto" w:fill="auto"/>
+          </w:tcPr>
+          <w:p>
+            <w:pPr>
+              <w:spacing w:line="276" w:lineRule="auto"/>
+              <w:jc w:val="both"/>
+              <w:textAlignment w:val="baseline"/>
+              <w:rPr>
+                <w:rFonts w:eastAsia="Times New Roman" w:cstheme="minorHAnsi"/>
+                <w:color w:val="000000"/>
+                <w:sz w:val="24"/>
+                <w:szCs w:val="24"/>
+              </w:rPr>
+            </w:pPr>
+            <w:r>
+              <w:rPr>
+                <w:rFonts w:eastAsia="Times New Roman" w:cstheme="minorHAnsi"/>
+                <w:color w:val="000000"/>
+                <w:sz w:val="24"/>
+                <w:szCs w:val="24"/>
+              </w:rPr>
+              <w:t>400</w:t>
+            </w:r>
+          </w:p>
+        </w:tc>
+        <w:tc>
+          <w:tcPr>
+            <w:tcW w:w="6885" w:type="dxa"/>
+            <w:tcBorders>
+              <w:top w:val="single" w:sz="6" w:space="0" w:color="000000"/>
+              <w:left w:val="single" w:sz="6" w:space="0" w:color="000000"/>
+              <w:bottom w:val="single" w:sz="6" w:space="0" w:color="000000"/>
+              <w:right w:val="single" w:sz="6" w:space="0" w:color="000000"/>
+            </w:tcBorders>
+            <w:shd w:val="clear" w:color="auto" w:fill="auto"/>
+          </w:tcPr>
+          <w:p>
+            <w:pPr>
+              <w:spacing w:line="276" w:lineRule="auto"/>
+              <w:jc w:val="both"/>
+              <w:textAlignment w:val="baseline"/>
+              <w:rPr>
+                <w:rFonts w:eastAsia="Times New Roman" w:cstheme="minorHAnsi"/>
+                <w:color w:val="000000"/>
+                <w:sz w:val="24"/>
+                <w:szCs w:val="24"/>
+              </w:rPr>
+            </w:pPr>
+            <w:r>
+              <w:rPr>
+                <w:rFonts w:eastAsia="Times New Roman" w:cstheme="minorHAnsi"/>
+                <w:color w:val="000000"/>
+                <w:sz w:val="24"/>
+                <w:szCs w:val="24"/>
+              </w:rPr>
+              <w:t>Bad request. Required parameter book_id was not provided.</w:t>
             </w:r>
           </w:p>
         </w:tc>
@@ -7527,7 +7651,6 @@
                 <w:sz w:val="24"/>
                 <w:szCs w:val="24"/>
               </w:rPr>
-              <w:lastRenderedPageBreak/>
               <w:t xml:space="preserve"> GET</w:t>
             </w:r>
             <w:r>
@@ -8582,7 +8705,7 @@
                 <w:sz w:val="24"/>
                 <w:szCs w:val="24"/>
               </w:rPr>
-              <w:t>/books /</w:t>
+              <w:t>/</w:t>
             </w:r>
             <w:r>
               <w:rPr>
@@ -8798,6 +8921,7 @@
                 <w:sz w:val="24"/>
                 <w:szCs w:val="24"/>
               </w:rPr>
+              <w:lastRenderedPageBreak/>
               <w:t xml:space="preserve">Request body:  </w:t>
             </w:r>
           </w:p>
@@ -8860,7 +8984,6 @@
                 <w:sz w:val="24"/>
                 <w:szCs w:val="24"/>
               </w:rPr>
-              <w:lastRenderedPageBreak/>
               <w:t xml:space="preserve">{ </w:t>
             </w:r>
           </w:p>
@@ -9569,6 +9692,2852 @@
                 <w:szCs w:val="24"/>
               </w:rPr>
               <w:t>]</w:t>
+            </w:r>
+          </w:p>
+        </w:tc>
+      </w:tr>
+    </w:tbl>
+    <w:p>
+      <w:pPr>
+        <w:rPr>
+          <w:rFonts w:cstheme="minorHAnsi"/>
+          <w:b/>
+          <w:bCs/>
+          <w:sz w:val="24"/>
+          <w:szCs w:val="24"/>
+        </w:rPr>
+      </w:pPr>
+    </w:p>
+    <w:tbl>
+      <w:tblPr>
+        <w:tblW w:w="9675" w:type="dxa"/>
+        <w:tblBorders>
+          <w:top w:val="outset" w:sz="6" w:space="0" w:color="auto"/>
+          <w:left w:val="outset" w:sz="6" w:space="0" w:color="auto"/>
+          <w:bottom w:val="outset" w:sz="6" w:space="0" w:color="auto"/>
+          <w:right w:val="outset" w:sz="6" w:space="0" w:color="auto"/>
+        </w:tblBorders>
+        <w:tblCellMar>
+          <w:left w:w="0" w:type="dxa"/>
+          <w:right w:w="0" w:type="dxa"/>
+        </w:tblCellMar>
+        <w:tblLook w:val="04A0" w:firstRow="1" w:lastRow="0" w:firstColumn="1" w:lastColumn="0" w:noHBand="0" w:noVBand="1"/>
+      </w:tblPr>
+      <w:tblGrid>
+        <w:gridCol w:w="2790"/>
+        <w:gridCol w:w="6885"/>
+      </w:tblGrid>
+      <w:tr>
+        <w:trPr>
+          <w:trHeight w:val="300"/>
+        </w:trPr>
+        <w:tc>
+          <w:tcPr>
+            <w:tcW w:w="9675" w:type="dxa"/>
+            <w:gridSpan w:val="2"/>
+            <w:tcBorders>
+              <w:top w:val="single" w:sz="6" w:space="0" w:color="000000"/>
+              <w:left w:val="single" w:sz="6" w:space="0" w:color="000000"/>
+              <w:bottom w:val="single" w:sz="6" w:space="0" w:color="000000"/>
+              <w:right w:val="single" w:sz="6" w:space="0" w:color="000000"/>
+            </w:tcBorders>
+            <w:shd w:val="clear" w:color="auto" w:fill="auto"/>
+            <w:hideMark/>
+          </w:tcPr>
+          <w:p>
+            <w:pPr>
+              <w:spacing w:line="276" w:lineRule="auto"/>
+              <w:jc w:val="both"/>
+              <w:textAlignment w:val="baseline"/>
+              <w:rPr>
+                <w:rFonts w:eastAsia="Times New Roman" w:cstheme="minorHAnsi"/>
+                <w:sz w:val="24"/>
+                <w:szCs w:val="24"/>
+              </w:rPr>
+            </w:pPr>
+            <w:r>
+              <w:rPr>
+                <w:rFonts w:eastAsia="Times New Roman" w:cstheme="minorHAnsi"/>
+                <w:b/>
+                <w:bCs/>
+                <w:color w:val="000000"/>
+                <w:sz w:val="24"/>
+                <w:szCs w:val="24"/>
+              </w:rPr>
+              <w:t>P</w:t>
+            </w:r>
+            <w:r>
+              <w:rPr>
+                <w:rFonts w:eastAsia="Times New Roman" w:cstheme="minorHAnsi"/>
+                <w:b/>
+                <w:bCs/>
+                <w:color w:val="000000"/>
+                <w:sz w:val="24"/>
+                <w:szCs w:val="24"/>
+              </w:rPr>
+              <w:t>OST</w:t>
+            </w:r>
+            <w:r>
+              <w:rPr>
+                <w:rFonts w:eastAsia="Times New Roman" w:cstheme="minorHAnsi"/>
+                <w:b/>
+                <w:bCs/>
+                <w:color w:val="000000"/>
+                <w:sz w:val="24"/>
+                <w:szCs w:val="24"/>
+              </w:rPr>
+              <w:t> </w:t>
+            </w:r>
+            <w:r>
+              <w:rPr>
+                <w:rFonts w:eastAsia="Times New Roman" w:cstheme="minorHAnsi"/>
+                <w:color w:val="000000"/>
+                <w:sz w:val="24"/>
+                <w:szCs w:val="24"/>
+              </w:rPr>
+              <w:t>/</w:t>
+            </w:r>
+            <w:r>
+              <w:rPr>
+                <w:rFonts w:eastAsia="Times New Roman" w:cstheme="minorHAnsi"/>
+                <w:color w:val="000000"/>
+                <w:sz w:val="24"/>
+                <w:szCs w:val="24"/>
+              </w:rPr>
+              <w:t>orders / :order_id</w:t>
+            </w:r>
+          </w:p>
+        </w:tc>
+      </w:tr>
+      <w:tr>
+        <w:trPr>
+          <w:trHeight w:val="360"/>
+        </w:trPr>
+        <w:tc>
+          <w:tcPr>
+            <w:tcW w:w="2790" w:type="dxa"/>
+            <w:tcBorders>
+              <w:top w:val="single" w:sz="6" w:space="0" w:color="000000"/>
+              <w:left w:val="single" w:sz="6" w:space="0" w:color="000000"/>
+              <w:bottom w:val="single" w:sz="6" w:space="0" w:color="000000"/>
+              <w:right w:val="single" w:sz="6" w:space="0" w:color="000000"/>
+            </w:tcBorders>
+            <w:shd w:val="clear" w:color="auto" w:fill="auto"/>
+            <w:hideMark/>
+          </w:tcPr>
+          <w:p>
+            <w:pPr>
+              <w:spacing w:line="276" w:lineRule="auto"/>
+              <w:jc w:val="both"/>
+              <w:textAlignment w:val="baseline"/>
+              <w:rPr>
+                <w:rFonts w:eastAsia="Times New Roman" w:cstheme="minorHAnsi"/>
+                <w:sz w:val="24"/>
+                <w:szCs w:val="24"/>
+              </w:rPr>
+            </w:pPr>
+            <w:r>
+              <w:rPr>
+                <w:rFonts w:eastAsia="Times New Roman" w:cstheme="minorHAnsi"/>
+                <w:color w:val="000000"/>
+                <w:sz w:val="24"/>
+                <w:szCs w:val="24"/>
+              </w:rPr>
+              <w:t>Can Access: </w:t>
+            </w:r>
+          </w:p>
+        </w:tc>
+        <w:tc>
+          <w:tcPr>
+            <w:tcW w:w="6885" w:type="dxa"/>
+            <w:tcBorders>
+              <w:top w:val="single" w:sz="6" w:space="0" w:color="000000"/>
+              <w:left w:val="single" w:sz="6" w:space="0" w:color="000000"/>
+              <w:bottom w:val="single" w:sz="6" w:space="0" w:color="000000"/>
+              <w:right w:val="single" w:sz="6" w:space="0" w:color="000000"/>
+            </w:tcBorders>
+            <w:shd w:val="clear" w:color="auto" w:fill="auto"/>
+            <w:hideMark/>
+          </w:tcPr>
+          <w:p>
+            <w:pPr>
+              <w:spacing w:line="276" w:lineRule="auto"/>
+              <w:jc w:val="both"/>
+              <w:textAlignment w:val="baseline"/>
+              <w:rPr>
+                <w:rFonts w:eastAsia="Times New Roman" w:cstheme="minorHAnsi"/>
+                <w:sz w:val="24"/>
+                <w:szCs w:val="24"/>
+              </w:rPr>
+            </w:pPr>
+            <w:r>
+              <w:rPr>
+                <w:rFonts w:eastAsia="Times New Roman" w:cstheme="minorHAnsi"/>
+                <w:color w:val="000000"/>
+                <w:sz w:val="24"/>
+                <w:szCs w:val="24"/>
+              </w:rPr>
+              <w:t>Reader </w:t>
+            </w:r>
+          </w:p>
+        </w:tc>
+      </w:tr>
+      <w:tr>
+        <w:trPr>
+          <w:trHeight w:val="300"/>
+        </w:trPr>
+        <w:tc>
+          <w:tcPr>
+            <w:tcW w:w="2790" w:type="dxa"/>
+            <w:tcBorders>
+              <w:top w:val="single" w:sz="6" w:space="0" w:color="000000"/>
+              <w:left w:val="single" w:sz="6" w:space="0" w:color="000000"/>
+              <w:bottom w:val="single" w:sz="6" w:space="0" w:color="000000"/>
+              <w:right w:val="single" w:sz="6" w:space="0" w:color="000000"/>
+            </w:tcBorders>
+            <w:shd w:val="clear" w:color="auto" w:fill="auto"/>
+            <w:hideMark/>
+          </w:tcPr>
+          <w:p>
+            <w:pPr>
+              <w:spacing w:line="276" w:lineRule="auto"/>
+              <w:jc w:val="both"/>
+              <w:textAlignment w:val="baseline"/>
+              <w:rPr>
+                <w:rFonts w:eastAsia="Times New Roman" w:cstheme="minorHAnsi"/>
+                <w:sz w:val="24"/>
+                <w:szCs w:val="24"/>
+              </w:rPr>
+            </w:pPr>
+            <w:r>
+              <w:rPr>
+                <w:rFonts w:eastAsia="Times New Roman" w:cstheme="minorHAnsi"/>
+                <w:color w:val="000000"/>
+                <w:sz w:val="24"/>
+                <w:szCs w:val="24"/>
+              </w:rPr>
+              <w:t>Params description: </w:t>
+            </w:r>
+          </w:p>
+        </w:tc>
+        <w:tc>
+          <w:tcPr>
+            <w:tcW w:w="6885" w:type="dxa"/>
+            <w:tcBorders>
+              <w:top w:val="single" w:sz="6" w:space="0" w:color="000000"/>
+              <w:left w:val="single" w:sz="6" w:space="0" w:color="000000"/>
+              <w:bottom w:val="single" w:sz="6" w:space="0" w:color="000000"/>
+              <w:right w:val="single" w:sz="6" w:space="0" w:color="000000"/>
+            </w:tcBorders>
+            <w:shd w:val="clear" w:color="auto" w:fill="auto"/>
+            <w:hideMark/>
+          </w:tcPr>
+          <w:p>
+            <w:pPr>
+              <w:spacing w:line="276" w:lineRule="auto"/>
+              <w:jc w:val="both"/>
+              <w:textAlignment w:val="baseline"/>
+              <w:rPr>
+                <w:rFonts w:eastAsia="Times New Roman" w:cstheme="minorHAnsi"/>
+                <w:sz w:val="24"/>
+                <w:szCs w:val="24"/>
+              </w:rPr>
+            </w:pPr>
+            <w:r>
+              <w:rPr>
+                <w:rFonts w:eastAsia="Times New Roman" w:cstheme="minorHAnsi"/>
+                <w:sz w:val="24"/>
+                <w:szCs w:val="24"/>
+              </w:rPr>
+              <w:t>order</w:t>
+            </w:r>
+            <w:r>
+              <w:rPr>
+                <w:rFonts w:eastAsia="Times New Roman" w:cstheme="minorHAnsi"/>
+                <w:sz w:val="24"/>
+                <w:szCs w:val="24"/>
+              </w:rPr>
+              <w:t>_id – ID of a</w:t>
+            </w:r>
+            <w:r>
+              <w:rPr>
+                <w:rFonts w:eastAsia="Times New Roman" w:cstheme="minorHAnsi"/>
+                <w:sz w:val="24"/>
+                <w:szCs w:val="24"/>
+              </w:rPr>
+              <w:t>n order for a book</w:t>
+            </w:r>
+            <w:r>
+              <w:rPr>
+                <w:rFonts w:eastAsia="Times New Roman" w:cstheme="minorHAnsi"/>
+                <w:sz w:val="24"/>
+                <w:szCs w:val="24"/>
+              </w:rPr>
+              <w:t>.</w:t>
+            </w:r>
+          </w:p>
+        </w:tc>
+      </w:tr>
+      <w:tr>
+        <w:trPr>
+          <w:trHeight w:val="300"/>
+        </w:trPr>
+        <w:tc>
+          <w:tcPr>
+            <w:tcW w:w="9675" w:type="dxa"/>
+            <w:gridSpan w:val="2"/>
+            <w:tcBorders>
+              <w:top w:val="single" w:sz="6" w:space="0" w:color="000000"/>
+              <w:left w:val="single" w:sz="6" w:space="0" w:color="000000"/>
+              <w:bottom w:val="single" w:sz="6" w:space="0" w:color="000000"/>
+              <w:right w:val="single" w:sz="6" w:space="0" w:color="000000"/>
+            </w:tcBorders>
+            <w:shd w:val="clear" w:color="auto" w:fill="auto"/>
+            <w:hideMark/>
+          </w:tcPr>
+          <w:p>
+            <w:pPr>
+              <w:spacing w:line="276" w:lineRule="auto"/>
+              <w:jc w:val="both"/>
+              <w:textAlignment w:val="baseline"/>
+              <w:rPr>
+                <w:rFonts w:eastAsia="Times New Roman" w:cstheme="minorHAnsi"/>
+                <w:sz w:val="24"/>
+                <w:szCs w:val="24"/>
+              </w:rPr>
+            </w:pPr>
+            <w:r>
+              <w:rPr>
+                <w:rFonts w:eastAsia="Times New Roman" w:cstheme="minorHAnsi"/>
+                <w:color w:val="000000"/>
+                <w:sz w:val="24"/>
+                <w:szCs w:val="24"/>
+              </w:rPr>
+              <w:t>Request body:</w:t>
+            </w:r>
+            <w:r>
+              <w:rPr>
+                <w:rFonts w:eastAsia="Times New Roman" w:cstheme="minorHAnsi"/>
+                <w:color w:val="000000"/>
+                <w:sz w:val="24"/>
+                <w:szCs w:val="24"/>
+              </w:rPr>
+              <w:t xml:space="preserve"> (required): user.</w:t>
+            </w:r>
+          </w:p>
+        </w:tc>
+      </w:tr>
+      <w:tr>
+        <w:trPr>
+          <w:trHeight w:val="300"/>
+        </w:trPr>
+        <w:tc>
+          <w:tcPr>
+            <w:tcW w:w="9675" w:type="dxa"/>
+            <w:gridSpan w:val="2"/>
+            <w:tcBorders>
+              <w:top w:val="single" w:sz="6" w:space="0" w:color="000000"/>
+              <w:left w:val="single" w:sz="6" w:space="0" w:color="000000"/>
+              <w:bottom w:val="single" w:sz="6" w:space="0" w:color="000000"/>
+              <w:right w:val="single" w:sz="6" w:space="0" w:color="000000"/>
+            </w:tcBorders>
+            <w:shd w:val="clear" w:color="auto" w:fill="auto"/>
+            <w:hideMark/>
+          </w:tcPr>
+          <w:p>
+            <w:pPr>
+              <w:spacing w:line="276" w:lineRule="auto"/>
+              <w:jc w:val="both"/>
+              <w:textAlignment w:val="baseline"/>
+              <w:rPr>
+                <w:rFonts w:eastAsia="Times New Roman" w:cstheme="minorHAnsi"/>
+                <w:sz w:val="24"/>
+                <w:szCs w:val="24"/>
+              </w:rPr>
+            </w:pPr>
+            <w:r>
+              <w:rPr>
+                <w:rFonts w:eastAsia="Times New Roman" w:cstheme="minorHAnsi"/>
+                <w:sz w:val="24"/>
+                <w:szCs w:val="24"/>
+              </w:rPr>
+              <w:t>{ </w:t>
+            </w:r>
+          </w:p>
+          <w:p>
+            <w:pPr>
+              <w:spacing w:line="276" w:lineRule="auto"/>
+              <w:jc w:val="both"/>
+              <w:textAlignment w:val="baseline"/>
+              <w:rPr>
+                <w:rFonts w:eastAsia="Times New Roman" w:cstheme="minorHAnsi"/>
+                <w:sz w:val="24"/>
+                <w:szCs w:val="24"/>
+              </w:rPr>
+            </w:pPr>
+            <w:r>
+              <w:rPr>
+                <w:rFonts w:eastAsia="Times New Roman" w:cstheme="minorHAnsi"/>
+                <w:sz w:val="24"/>
+                <w:szCs w:val="24"/>
+              </w:rPr>
+              <w:t xml:space="preserve">    user: string</w:t>
+            </w:r>
+          </w:p>
+          <w:p>
+            <w:pPr>
+              <w:spacing w:line="276" w:lineRule="auto"/>
+              <w:jc w:val="both"/>
+              <w:textAlignment w:val="baseline"/>
+              <w:rPr>
+                <w:rFonts w:eastAsia="Times New Roman" w:cstheme="minorHAnsi"/>
+                <w:sz w:val="24"/>
+                <w:szCs w:val="24"/>
+              </w:rPr>
+            </w:pPr>
+            <w:r>
+              <w:rPr>
+                <w:rFonts w:eastAsia="Times New Roman" w:cstheme="minorHAnsi"/>
+                <w:sz w:val="24"/>
+                <w:szCs w:val="24"/>
+              </w:rPr>
+              <w:t>} </w:t>
+            </w:r>
+          </w:p>
+        </w:tc>
+      </w:tr>
+      <w:tr>
+        <w:trPr>
+          <w:trHeight w:val="300"/>
+        </w:trPr>
+        <w:tc>
+          <w:tcPr>
+            <w:tcW w:w="9675" w:type="dxa"/>
+            <w:gridSpan w:val="2"/>
+            <w:tcBorders>
+              <w:top w:val="single" w:sz="6" w:space="0" w:color="000000"/>
+              <w:left w:val="single" w:sz="6" w:space="0" w:color="000000"/>
+              <w:bottom w:val="single" w:sz="6" w:space="0" w:color="000000"/>
+              <w:right w:val="single" w:sz="6" w:space="0" w:color="000000"/>
+            </w:tcBorders>
+            <w:shd w:val="clear" w:color="auto" w:fill="auto"/>
+            <w:hideMark/>
+          </w:tcPr>
+          <w:p>
+            <w:pPr>
+              <w:spacing w:line="276" w:lineRule="auto"/>
+              <w:jc w:val="both"/>
+              <w:textAlignment w:val="baseline"/>
+              <w:rPr>
+                <w:rFonts w:eastAsia="Times New Roman" w:cstheme="minorHAnsi"/>
+                <w:sz w:val="24"/>
+                <w:szCs w:val="24"/>
+              </w:rPr>
+            </w:pPr>
+            <w:r>
+              <w:rPr>
+                <w:rFonts w:eastAsia="Times New Roman" w:cstheme="minorHAnsi"/>
+                <w:color w:val="000000"/>
+                <w:sz w:val="24"/>
+                <w:szCs w:val="24"/>
+              </w:rPr>
+              <w:t>Responses: </w:t>
+            </w:r>
+          </w:p>
+        </w:tc>
+      </w:tr>
+      <w:tr>
+        <w:trPr>
+          <w:trHeight w:val="300"/>
+        </w:trPr>
+        <w:tc>
+          <w:tcPr>
+            <w:tcW w:w="2790" w:type="dxa"/>
+            <w:tcBorders>
+              <w:top w:val="single" w:sz="6" w:space="0" w:color="000000"/>
+              <w:left w:val="single" w:sz="6" w:space="0" w:color="000000"/>
+              <w:bottom w:val="single" w:sz="6" w:space="0" w:color="000000"/>
+              <w:right w:val="single" w:sz="6" w:space="0" w:color="000000"/>
+            </w:tcBorders>
+            <w:shd w:val="clear" w:color="auto" w:fill="auto"/>
+            <w:hideMark/>
+          </w:tcPr>
+          <w:p>
+            <w:pPr>
+              <w:spacing w:line="276" w:lineRule="auto"/>
+              <w:jc w:val="both"/>
+              <w:textAlignment w:val="baseline"/>
+              <w:rPr>
+                <w:rFonts w:eastAsia="Times New Roman" w:cstheme="minorHAnsi"/>
+                <w:sz w:val="24"/>
+                <w:szCs w:val="24"/>
+              </w:rPr>
+            </w:pPr>
+            <w:r>
+              <w:rPr>
+                <w:rFonts w:eastAsia="Times New Roman" w:cstheme="minorHAnsi"/>
+                <w:color w:val="000000"/>
+                <w:sz w:val="24"/>
+                <w:szCs w:val="24"/>
+              </w:rPr>
+              <w:t>200 Ok </w:t>
+            </w:r>
+          </w:p>
+        </w:tc>
+        <w:tc>
+          <w:tcPr>
+            <w:tcW w:w="6885" w:type="dxa"/>
+            <w:tcBorders>
+              <w:top w:val="single" w:sz="6" w:space="0" w:color="000000"/>
+              <w:left w:val="single" w:sz="6" w:space="0" w:color="000000"/>
+              <w:bottom w:val="single" w:sz="6" w:space="0" w:color="000000"/>
+              <w:right w:val="single" w:sz="6" w:space="0" w:color="000000"/>
+            </w:tcBorders>
+            <w:shd w:val="clear" w:color="auto" w:fill="auto"/>
+            <w:hideMark/>
+          </w:tcPr>
+          <w:p>
+            <w:pPr>
+              <w:spacing w:line="276" w:lineRule="auto"/>
+              <w:jc w:val="both"/>
+              <w:textAlignment w:val="baseline"/>
+              <w:rPr>
+                <w:rFonts w:eastAsia="Times New Roman" w:cstheme="minorHAnsi"/>
+                <w:sz w:val="24"/>
+                <w:szCs w:val="24"/>
+              </w:rPr>
+            </w:pPr>
+            <w:r>
+              <w:rPr>
+                <w:rFonts w:eastAsia="Times New Roman" w:cstheme="minorHAnsi"/>
+                <w:color w:val="000000"/>
+                <w:sz w:val="24"/>
+                <w:szCs w:val="24"/>
+              </w:rPr>
+              <w:t xml:space="preserve">A reader successfully </w:t>
+            </w:r>
+            <w:r>
+              <w:rPr>
+                <w:rFonts w:eastAsia="Times New Roman" w:cstheme="minorHAnsi"/>
+                <w:color w:val="000000"/>
+                <w:sz w:val="24"/>
+                <w:szCs w:val="24"/>
+              </w:rPr>
+              <w:t>cancelled</w:t>
+            </w:r>
+            <w:r>
+              <w:rPr>
+                <w:rFonts w:eastAsia="Times New Roman" w:cstheme="minorHAnsi"/>
+                <w:color w:val="000000"/>
+                <w:sz w:val="24"/>
+                <w:szCs w:val="24"/>
+              </w:rPr>
+              <w:t xml:space="preserve"> </w:t>
+            </w:r>
+            <w:r>
+              <w:rPr>
+                <w:rFonts w:eastAsia="Times New Roman" w:cstheme="minorHAnsi"/>
+                <w:color w:val="000000"/>
+                <w:sz w:val="24"/>
+                <w:szCs w:val="24"/>
+              </w:rPr>
+              <w:t xml:space="preserve">an order for a </w:t>
+            </w:r>
+            <w:r>
+              <w:rPr>
+                <w:rFonts w:eastAsia="Times New Roman" w:cstheme="minorHAnsi"/>
+                <w:color w:val="000000"/>
+                <w:sz w:val="24"/>
+                <w:szCs w:val="24"/>
+              </w:rPr>
+              <w:t xml:space="preserve">book. </w:t>
+            </w:r>
+            <w:r>
+              <w:rPr>
+                <w:rFonts w:eastAsia="Times New Roman" w:cstheme="minorHAnsi"/>
+                <w:color w:val="000000"/>
+                <w:sz w:val="24"/>
+                <w:szCs w:val="24"/>
+              </w:rPr>
+              <w:t> </w:t>
+            </w:r>
+          </w:p>
+        </w:tc>
+      </w:tr>
+      <w:tr>
+        <w:trPr>
+          <w:trHeight w:val="300"/>
+        </w:trPr>
+        <w:tc>
+          <w:tcPr>
+            <w:tcW w:w="2790" w:type="dxa"/>
+            <w:tcBorders>
+              <w:top w:val="single" w:sz="6" w:space="0" w:color="000000"/>
+              <w:left w:val="single" w:sz="6" w:space="0" w:color="000000"/>
+              <w:bottom w:val="single" w:sz="6" w:space="0" w:color="000000"/>
+              <w:right w:val="single" w:sz="6" w:space="0" w:color="000000"/>
+            </w:tcBorders>
+            <w:shd w:val="clear" w:color="auto" w:fill="auto"/>
+          </w:tcPr>
+          <w:p>
+            <w:pPr>
+              <w:spacing w:line="276" w:lineRule="auto"/>
+              <w:jc w:val="both"/>
+              <w:textAlignment w:val="baseline"/>
+              <w:rPr>
+                <w:rFonts w:eastAsia="Times New Roman" w:cstheme="minorHAnsi"/>
+                <w:color w:val="000000"/>
+                <w:sz w:val="24"/>
+                <w:szCs w:val="24"/>
+              </w:rPr>
+            </w:pPr>
+            <w:r>
+              <w:rPr>
+                <w:rFonts w:eastAsia="Times New Roman" w:cstheme="minorHAnsi"/>
+                <w:color w:val="000000"/>
+                <w:sz w:val="24"/>
+                <w:szCs w:val="24"/>
+              </w:rPr>
+              <w:lastRenderedPageBreak/>
+              <w:t>401</w:t>
+            </w:r>
+          </w:p>
+        </w:tc>
+        <w:tc>
+          <w:tcPr>
+            <w:tcW w:w="6885" w:type="dxa"/>
+            <w:tcBorders>
+              <w:top w:val="single" w:sz="6" w:space="0" w:color="000000"/>
+              <w:left w:val="single" w:sz="6" w:space="0" w:color="000000"/>
+              <w:bottom w:val="single" w:sz="6" w:space="0" w:color="000000"/>
+              <w:right w:val="single" w:sz="6" w:space="0" w:color="000000"/>
+            </w:tcBorders>
+            <w:shd w:val="clear" w:color="auto" w:fill="auto"/>
+          </w:tcPr>
+          <w:p>
+            <w:pPr>
+              <w:spacing w:line="276" w:lineRule="auto"/>
+              <w:jc w:val="both"/>
+              <w:textAlignment w:val="baseline"/>
+              <w:rPr>
+                <w:rFonts w:eastAsia="Times New Roman" w:cstheme="minorHAnsi"/>
+                <w:color w:val="000000"/>
+                <w:sz w:val="24"/>
+                <w:szCs w:val="24"/>
+              </w:rPr>
+            </w:pPr>
+            <w:r>
+              <w:rPr>
+                <w:rFonts w:eastAsia="Times New Roman" w:cstheme="minorHAnsi"/>
+                <w:color w:val="000000"/>
+                <w:sz w:val="24"/>
+                <w:szCs w:val="24"/>
+              </w:rPr>
+              <w:t>Required parameter user was not provided (authentication failed).</w:t>
+            </w:r>
+          </w:p>
+        </w:tc>
+      </w:tr>
+      <w:tr>
+        <w:trPr>
+          <w:trHeight w:val="300"/>
+        </w:trPr>
+        <w:tc>
+          <w:tcPr>
+            <w:tcW w:w="2790" w:type="dxa"/>
+            <w:tcBorders>
+              <w:top w:val="single" w:sz="6" w:space="0" w:color="000000"/>
+              <w:left w:val="single" w:sz="6" w:space="0" w:color="000000"/>
+              <w:bottom w:val="single" w:sz="6" w:space="0" w:color="000000"/>
+              <w:right w:val="single" w:sz="6" w:space="0" w:color="000000"/>
+            </w:tcBorders>
+            <w:shd w:val="clear" w:color="auto" w:fill="auto"/>
+            <w:hideMark/>
+          </w:tcPr>
+          <w:p>
+            <w:pPr>
+              <w:spacing w:line="276" w:lineRule="auto"/>
+              <w:jc w:val="both"/>
+              <w:textAlignment w:val="baseline"/>
+              <w:rPr>
+                <w:rFonts w:eastAsia="Times New Roman" w:cstheme="minorHAnsi"/>
+                <w:sz w:val="24"/>
+                <w:szCs w:val="24"/>
+              </w:rPr>
+            </w:pPr>
+            <w:r>
+              <w:rPr>
+                <w:rFonts w:eastAsia="Times New Roman" w:cstheme="minorHAnsi"/>
+                <w:color w:val="000000"/>
+                <w:sz w:val="24"/>
+                <w:szCs w:val="24"/>
+              </w:rPr>
+              <w:t>403</w:t>
+            </w:r>
+          </w:p>
+        </w:tc>
+        <w:tc>
+          <w:tcPr>
+            <w:tcW w:w="6885" w:type="dxa"/>
+            <w:tcBorders>
+              <w:top w:val="single" w:sz="6" w:space="0" w:color="000000"/>
+              <w:left w:val="single" w:sz="6" w:space="0" w:color="000000"/>
+              <w:bottom w:val="single" w:sz="6" w:space="0" w:color="000000"/>
+              <w:right w:val="single" w:sz="6" w:space="0" w:color="000000"/>
+            </w:tcBorders>
+            <w:shd w:val="clear" w:color="auto" w:fill="auto"/>
+            <w:hideMark/>
+          </w:tcPr>
+          <w:p>
+            <w:pPr>
+              <w:spacing w:line="276" w:lineRule="auto"/>
+              <w:jc w:val="both"/>
+              <w:textAlignment w:val="baseline"/>
+              <w:rPr>
+                <w:rFonts w:eastAsia="Times New Roman" w:cstheme="minorHAnsi"/>
+                <w:sz w:val="24"/>
+                <w:szCs w:val="24"/>
+              </w:rPr>
+            </w:pPr>
+            <w:r>
+              <w:rPr>
+                <w:rFonts w:eastAsia="Times New Roman" w:cstheme="minorHAnsi"/>
+                <w:color w:val="000000"/>
+                <w:sz w:val="24"/>
+                <w:szCs w:val="24"/>
+              </w:rPr>
+              <w:t xml:space="preserve">User is not a </w:t>
+            </w:r>
+            <w:r>
+              <w:rPr>
+                <w:rFonts w:eastAsia="Times New Roman" w:cstheme="minorHAnsi"/>
+                <w:color w:val="000000"/>
+                <w:sz w:val="24"/>
+                <w:szCs w:val="24"/>
+              </w:rPr>
+              <w:t>reader</w:t>
+            </w:r>
+            <w:r>
+              <w:rPr>
+                <w:rFonts w:eastAsia="Times New Roman" w:cstheme="minorHAnsi"/>
+                <w:color w:val="000000"/>
+                <w:sz w:val="24"/>
+                <w:szCs w:val="24"/>
+              </w:rPr>
+              <w:t xml:space="preserve"> (not authorized access).</w:t>
+            </w:r>
+          </w:p>
+        </w:tc>
+      </w:tr>
+      <w:tr>
+        <w:trPr>
+          <w:trHeight w:val="300"/>
+        </w:trPr>
+        <w:tc>
+          <w:tcPr>
+            <w:tcW w:w="2790" w:type="dxa"/>
+            <w:tcBorders>
+              <w:top w:val="single" w:sz="6" w:space="0" w:color="000000"/>
+              <w:left w:val="single" w:sz="6" w:space="0" w:color="000000"/>
+              <w:bottom w:val="single" w:sz="6" w:space="0" w:color="000000"/>
+              <w:right w:val="single" w:sz="6" w:space="0" w:color="000000"/>
+            </w:tcBorders>
+            <w:shd w:val="clear" w:color="auto" w:fill="auto"/>
+          </w:tcPr>
+          <w:p>
+            <w:pPr>
+              <w:spacing w:line="276" w:lineRule="auto"/>
+              <w:jc w:val="both"/>
+              <w:textAlignment w:val="baseline"/>
+              <w:rPr>
+                <w:rFonts w:eastAsia="Times New Roman" w:cstheme="minorHAnsi"/>
+                <w:color w:val="000000"/>
+                <w:sz w:val="24"/>
+                <w:szCs w:val="24"/>
+              </w:rPr>
+            </w:pPr>
+            <w:r>
+              <w:rPr>
+                <w:rFonts w:eastAsia="Times New Roman" w:cstheme="minorHAnsi"/>
+                <w:color w:val="000000"/>
+                <w:sz w:val="24"/>
+                <w:szCs w:val="24"/>
+              </w:rPr>
+              <w:t>4</w:t>
+            </w:r>
+            <w:r>
+              <w:rPr>
+                <w:rFonts w:eastAsia="Times New Roman" w:cstheme="minorHAnsi"/>
+                <w:color w:val="000000"/>
+                <w:sz w:val="24"/>
+                <w:szCs w:val="24"/>
+              </w:rPr>
+              <w:t>04</w:t>
+            </w:r>
+          </w:p>
+        </w:tc>
+        <w:tc>
+          <w:tcPr>
+            <w:tcW w:w="6885" w:type="dxa"/>
+            <w:tcBorders>
+              <w:top w:val="single" w:sz="6" w:space="0" w:color="000000"/>
+              <w:left w:val="single" w:sz="6" w:space="0" w:color="000000"/>
+              <w:bottom w:val="single" w:sz="6" w:space="0" w:color="000000"/>
+              <w:right w:val="single" w:sz="6" w:space="0" w:color="000000"/>
+            </w:tcBorders>
+            <w:shd w:val="clear" w:color="auto" w:fill="auto"/>
+          </w:tcPr>
+          <w:p>
+            <w:pPr>
+              <w:spacing w:line="276" w:lineRule="auto"/>
+              <w:jc w:val="both"/>
+              <w:textAlignment w:val="baseline"/>
+              <w:rPr>
+                <w:rFonts w:eastAsia="Times New Roman" w:cstheme="minorHAnsi"/>
+                <w:color w:val="000000"/>
+                <w:sz w:val="24"/>
+                <w:szCs w:val="24"/>
+              </w:rPr>
+            </w:pPr>
+            <w:r>
+              <w:rPr>
+                <w:rFonts w:eastAsia="Times New Roman" w:cstheme="minorHAnsi"/>
+                <w:color w:val="000000"/>
+                <w:sz w:val="24"/>
+                <w:szCs w:val="24"/>
+              </w:rPr>
+              <w:t>Specified order is not found.</w:t>
+            </w:r>
+          </w:p>
+        </w:tc>
+      </w:tr>
+      <w:tr>
+        <w:trPr>
+          <w:trHeight w:val="300"/>
+        </w:trPr>
+        <w:tc>
+          <w:tcPr>
+            <w:tcW w:w="2790" w:type="dxa"/>
+            <w:tcBorders>
+              <w:top w:val="single" w:sz="6" w:space="0" w:color="000000"/>
+              <w:left w:val="single" w:sz="6" w:space="0" w:color="000000"/>
+              <w:bottom w:val="single" w:sz="6" w:space="0" w:color="000000"/>
+              <w:right w:val="single" w:sz="6" w:space="0" w:color="000000"/>
+            </w:tcBorders>
+            <w:shd w:val="clear" w:color="auto" w:fill="auto"/>
+            <w:hideMark/>
+          </w:tcPr>
+          <w:p>
+            <w:pPr>
+              <w:spacing w:line="276" w:lineRule="auto"/>
+              <w:jc w:val="both"/>
+              <w:textAlignment w:val="baseline"/>
+              <w:rPr>
+                <w:rFonts w:eastAsia="Times New Roman" w:cstheme="minorHAnsi"/>
+                <w:sz w:val="24"/>
+                <w:szCs w:val="24"/>
+              </w:rPr>
+            </w:pPr>
+            <w:r>
+              <w:rPr>
+                <w:rFonts w:eastAsia="Times New Roman" w:cstheme="minorHAnsi"/>
+                <w:color w:val="000000"/>
+                <w:sz w:val="24"/>
+                <w:szCs w:val="24"/>
+              </w:rPr>
+              <w:t>50</w:t>
+            </w:r>
+            <w:r>
+              <w:rPr>
+                <w:rFonts w:eastAsia="Times New Roman" w:cstheme="minorHAnsi"/>
+                <w:color w:val="000000"/>
+                <w:sz w:val="24"/>
+                <w:szCs w:val="24"/>
+              </w:rPr>
+              <w:t>0</w:t>
+            </w:r>
+            <w:r>
+              <w:rPr>
+                <w:rFonts w:eastAsia="Times New Roman" w:cstheme="minorHAnsi"/>
+                <w:color w:val="000000"/>
+                <w:sz w:val="24"/>
+                <w:szCs w:val="24"/>
+              </w:rPr>
+              <w:t xml:space="preserve"> Internal Server Error </w:t>
+            </w:r>
+          </w:p>
+        </w:tc>
+        <w:tc>
+          <w:tcPr>
+            <w:tcW w:w="6885" w:type="dxa"/>
+            <w:tcBorders>
+              <w:top w:val="single" w:sz="6" w:space="0" w:color="000000"/>
+              <w:left w:val="single" w:sz="6" w:space="0" w:color="000000"/>
+              <w:bottom w:val="single" w:sz="6" w:space="0" w:color="000000"/>
+              <w:right w:val="single" w:sz="6" w:space="0" w:color="000000"/>
+            </w:tcBorders>
+            <w:shd w:val="clear" w:color="auto" w:fill="auto"/>
+            <w:hideMark/>
+          </w:tcPr>
+          <w:p>
+            <w:pPr>
+              <w:spacing w:line="276" w:lineRule="auto"/>
+              <w:jc w:val="both"/>
+              <w:textAlignment w:val="baseline"/>
+              <w:rPr>
+                <w:rFonts w:eastAsia="Times New Roman" w:cstheme="minorHAnsi"/>
+                <w:sz w:val="24"/>
+                <w:szCs w:val="24"/>
+              </w:rPr>
+            </w:pPr>
+            <w:r>
+              <w:rPr>
+                <w:rFonts w:eastAsia="Times New Roman" w:cstheme="minorHAnsi"/>
+                <w:color w:val="000000"/>
+                <w:sz w:val="24"/>
+                <w:szCs w:val="24"/>
+              </w:rPr>
+              <w:t>Something went wrong on the server</w:t>
+            </w:r>
+            <w:r>
+              <w:rPr>
+                <w:rFonts w:eastAsia="Times New Roman" w:cstheme="minorHAnsi"/>
+                <w:color w:val="000000"/>
+                <w:sz w:val="24"/>
+                <w:szCs w:val="24"/>
+              </w:rPr>
+              <w:t>.</w:t>
+            </w:r>
+            <w:r>
+              <w:rPr>
+                <w:rFonts w:eastAsia="Times New Roman" w:cstheme="minorHAnsi"/>
+                <w:color w:val="000000"/>
+                <w:sz w:val="24"/>
+                <w:szCs w:val="24"/>
+              </w:rPr>
+              <w:t> </w:t>
+            </w:r>
+          </w:p>
+        </w:tc>
+      </w:tr>
+      <w:tr>
+        <w:trPr>
+          <w:trHeight w:val="300"/>
+        </w:trPr>
+        <w:tc>
+          <w:tcPr>
+            <w:tcW w:w="9675" w:type="dxa"/>
+            <w:gridSpan w:val="2"/>
+            <w:tcBorders>
+              <w:top w:val="single" w:sz="6" w:space="0" w:color="000000"/>
+              <w:left w:val="single" w:sz="6" w:space="0" w:color="000000"/>
+              <w:bottom w:val="single" w:sz="6" w:space="0" w:color="000000"/>
+              <w:right w:val="single" w:sz="6" w:space="0" w:color="000000"/>
+            </w:tcBorders>
+            <w:shd w:val="clear" w:color="auto" w:fill="auto"/>
+            <w:hideMark/>
+          </w:tcPr>
+          <w:p>
+            <w:pPr>
+              <w:spacing w:line="276" w:lineRule="auto"/>
+              <w:jc w:val="both"/>
+              <w:textAlignment w:val="baseline"/>
+              <w:rPr>
+                <w:rFonts w:eastAsia="Times New Roman" w:cstheme="minorHAnsi"/>
+                <w:sz w:val="24"/>
+                <w:szCs w:val="24"/>
+              </w:rPr>
+            </w:pPr>
+            <w:r>
+              <w:rPr>
+                <w:rFonts w:eastAsia="Times New Roman" w:cstheme="minorHAnsi"/>
+                <w:color w:val="000000"/>
+                <w:sz w:val="24"/>
+                <w:szCs w:val="24"/>
+              </w:rPr>
+              <w:t xml:space="preserve">Response body on success: </w:t>
+            </w:r>
+          </w:p>
+        </w:tc>
+      </w:tr>
+      <w:tr>
+        <w:trPr>
+          <w:trHeight w:val="855"/>
+        </w:trPr>
+        <w:tc>
+          <w:tcPr>
+            <w:tcW w:w="9675" w:type="dxa"/>
+            <w:gridSpan w:val="2"/>
+            <w:tcBorders>
+              <w:top w:val="single" w:sz="6" w:space="0" w:color="000000"/>
+              <w:left w:val="single" w:sz="6" w:space="0" w:color="000000"/>
+              <w:bottom w:val="single" w:sz="6" w:space="0" w:color="000000"/>
+              <w:right w:val="single" w:sz="6" w:space="0" w:color="000000"/>
+            </w:tcBorders>
+            <w:shd w:val="clear" w:color="auto" w:fill="auto"/>
+            <w:hideMark/>
+          </w:tcPr>
+          <w:p>
+            <w:pPr>
+              <w:spacing w:line="276" w:lineRule="auto"/>
+              <w:jc w:val="both"/>
+              <w:textAlignment w:val="baseline"/>
+              <w:rPr>
+                <w:rFonts w:eastAsia="Times New Roman" w:cstheme="minorHAnsi"/>
+                <w:sz w:val="24"/>
+                <w:szCs w:val="24"/>
+              </w:rPr>
+            </w:pPr>
+            <w:r>
+              <w:rPr>
+                <w:rFonts w:eastAsia="Times New Roman" w:cstheme="minorHAnsi"/>
+                <w:color w:val="000000"/>
+                <w:sz w:val="24"/>
+                <w:szCs w:val="24"/>
+              </w:rPr>
+              <w:t>{ </w:t>
+            </w:r>
+          </w:p>
+          <w:p>
+            <w:pPr>
+              <w:spacing w:line="276" w:lineRule="auto"/>
+              <w:jc w:val="both"/>
+              <w:textAlignment w:val="baseline"/>
+              <w:rPr>
+                <w:rFonts w:eastAsia="Times New Roman" w:cstheme="minorHAnsi"/>
+                <w:color w:val="000000"/>
+                <w:sz w:val="24"/>
+                <w:szCs w:val="24"/>
+              </w:rPr>
+            </w:pPr>
+            <w:r>
+              <w:rPr>
+                <w:rFonts w:eastAsia="Times New Roman" w:cstheme="minorHAnsi"/>
+                <w:color w:val="000000"/>
+                <w:sz w:val="24"/>
+                <w:szCs w:val="24"/>
+              </w:rPr>
+              <w:t xml:space="preserve">   </w:t>
+            </w:r>
+            <w:r>
+              <w:rPr>
+                <w:rFonts w:eastAsia="Times New Roman" w:cstheme="minorHAnsi"/>
+                <w:color w:val="000000"/>
+                <w:sz w:val="24"/>
+                <w:szCs w:val="24"/>
+              </w:rPr>
+              <w:t>message: “order was cancelled”</w:t>
+            </w:r>
+          </w:p>
+          <w:p>
+            <w:pPr>
+              <w:spacing w:line="276" w:lineRule="auto"/>
+              <w:jc w:val="both"/>
+              <w:textAlignment w:val="baseline"/>
+              <w:rPr>
+                <w:rFonts w:eastAsia="Times New Roman" w:cstheme="minorHAnsi"/>
+                <w:sz w:val="24"/>
+                <w:szCs w:val="24"/>
+              </w:rPr>
+            </w:pPr>
+            <w:r>
+              <w:rPr>
+                <w:rFonts w:eastAsia="Times New Roman" w:cstheme="minorHAnsi"/>
+                <w:color w:val="000000"/>
+                <w:sz w:val="24"/>
+                <w:szCs w:val="24"/>
+              </w:rPr>
+              <w:t>} </w:t>
+            </w:r>
+          </w:p>
+        </w:tc>
+      </w:tr>
+    </w:tbl>
+    <w:p>
+      <w:pPr>
+        <w:rPr>
+          <w:rFonts w:cstheme="minorHAnsi"/>
+          <w:b/>
+          <w:bCs/>
+          <w:sz w:val="24"/>
+          <w:szCs w:val="24"/>
+        </w:rPr>
+      </w:pPr>
+    </w:p>
+    <w:tbl>
+      <w:tblPr>
+        <w:tblW w:w="9675" w:type="dxa"/>
+        <w:tblBorders>
+          <w:top w:val="outset" w:sz="6" w:space="0" w:color="auto"/>
+          <w:left w:val="outset" w:sz="6" w:space="0" w:color="auto"/>
+          <w:bottom w:val="outset" w:sz="6" w:space="0" w:color="auto"/>
+          <w:right w:val="outset" w:sz="6" w:space="0" w:color="auto"/>
+        </w:tblBorders>
+        <w:tblCellMar>
+          <w:left w:w="0" w:type="dxa"/>
+          <w:right w:w="0" w:type="dxa"/>
+        </w:tblCellMar>
+        <w:tblLook w:val="04A0" w:firstRow="1" w:lastRow="0" w:firstColumn="1" w:lastColumn="0" w:noHBand="0" w:noVBand="1"/>
+      </w:tblPr>
+      <w:tblGrid>
+        <w:gridCol w:w="2790"/>
+        <w:gridCol w:w="6885"/>
+      </w:tblGrid>
+      <w:tr>
+        <w:trPr>
+          <w:trHeight w:val="300"/>
+        </w:trPr>
+        <w:tc>
+          <w:tcPr>
+            <w:tcW w:w="9675" w:type="dxa"/>
+            <w:gridSpan w:val="2"/>
+            <w:tcBorders>
+              <w:top w:val="single" w:sz="6" w:space="0" w:color="000000"/>
+              <w:left w:val="single" w:sz="6" w:space="0" w:color="000000"/>
+              <w:bottom w:val="single" w:sz="6" w:space="0" w:color="000000"/>
+              <w:right w:val="single" w:sz="6" w:space="0" w:color="000000"/>
+            </w:tcBorders>
+            <w:shd w:val="clear" w:color="auto" w:fill="auto"/>
+            <w:hideMark/>
+          </w:tcPr>
+          <w:p>
+            <w:pPr>
+              <w:spacing w:line="276" w:lineRule="auto"/>
+              <w:jc w:val="both"/>
+              <w:textAlignment w:val="baseline"/>
+              <w:rPr>
+                <w:rFonts w:eastAsia="Times New Roman" w:cstheme="minorHAnsi"/>
+                <w:sz w:val="24"/>
+                <w:szCs w:val="24"/>
+              </w:rPr>
+            </w:pPr>
+            <w:r>
+              <w:rPr>
+                <w:rFonts w:eastAsia="Times New Roman" w:cstheme="minorHAnsi"/>
+                <w:b/>
+                <w:bCs/>
+                <w:color w:val="000000"/>
+                <w:sz w:val="24"/>
+                <w:szCs w:val="24"/>
+              </w:rPr>
+              <w:t xml:space="preserve"> GET</w:t>
+            </w:r>
+            <w:r>
+              <w:rPr>
+                <w:rFonts w:eastAsia="Times New Roman" w:cstheme="minorHAnsi"/>
+                <w:b/>
+                <w:bCs/>
+                <w:color w:val="000000"/>
+                <w:sz w:val="24"/>
+                <w:szCs w:val="24"/>
+              </w:rPr>
+              <w:t> </w:t>
+            </w:r>
+            <w:r>
+              <w:rPr>
+                <w:rFonts w:eastAsia="Times New Roman" w:cstheme="minorHAnsi"/>
+                <w:color w:val="000000"/>
+                <w:sz w:val="24"/>
+                <w:szCs w:val="24"/>
+              </w:rPr>
+              <w:t>/</w:t>
+            </w:r>
+            <w:r>
+              <w:rPr>
+                <w:rFonts w:eastAsia="Times New Roman" w:cstheme="minorHAnsi"/>
+                <w:color w:val="000000"/>
+                <w:sz w:val="24"/>
+                <w:szCs w:val="24"/>
+              </w:rPr>
+              <w:t>orders /</w:t>
+            </w:r>
+          </w:p>
+        </w:tc>
+      </w:tr>
+      <w:tr>
+        <w:trPr>
+          <w:trHeight w:val="360"/>
+        </w:trPr>
+        <w:tc>
+          <w:tcPr>
+            <w:tcW w:w="2790" w:type="dxa"/>
+            <w:tcBorders>
+              <w:top w:val="single" w:sz="6" w:space="0" w:color="000000"/>
+              <w:left w:val="single" w:sz="6" w:space="0" w:color="000000"/>
+              <w:bottom w:val="single" w:sz="6" w:space="0" w:color="000000"/>
+              <w:right w:val="single" w:sz="6" w:space="0" w:color="000000"/>
+            </w:tcBorders>
+            <w:shd w:val="clear" w:color="auto" w:fill="auto"/>
+            <w:hideMark/>
+          </w:tcPr>
+          <w:p>
+            <w:pPr>
+              <w:spacing w:line="276" w:lineRule="auto"/>
+              <w:jc w:val="both"/>
+              <w:textAlignment w:val="baseline"/>
+              <w:rPr>
+                <w:rFonts w:eastAsia="Times New Roman" w:cstheme="minorHAnsi"/>
+                <w:sz w:val="24"/>
+                <w:szCs w:val="24"/>
+              </w:rPr>
+            </w:pPr>
+            <w:r>
+              <w:rPr>
+                <w:rFonts w:eastAsia="Times New Roman" w:cstheme="minorHAnsi"/>
+                <w:color w:val="000000"/>
+                <w:sz w:val="24"/>
+                <w:szCs w:val="24"/>
+              </w:rPr>
+              <w:t>Can Access: </w:t>
+            </w:r>
+          </w:p>
+        </w:tc>
+        <w:tc>
+          <w:tcPr>
+            <w:tcW w:w="6885" w:type="dxa"/>
+            <w:tcBorders>
+              <w:top w:val="single" w:sz="6" w:space="0" w:color="000000"/>
+              <w:left w:val="single" w:sz="6" w:space="0" w:color="000000"/>
+              <w:bottom w:val="single" w:sz="6" w:space="0" w:color="000000"/>
+              <w:right w:val="single" w:sz="6" w:space="0" w:color="000000"/>
+            </w:tcBorders>
+            <w:shd w:val="clear" w:color="auto" w:fill="auto"/>
+            <w:hideMark/>
+          </w:tcPr>
+          <w:p>
+            <w:pPr>
+              <w:spacing w:line="276" w:lineRule="auto"/>
+              <w:jc w:val="both"/>
+              <w:textAlignment w:val="baseline"/>
+              <w:rPr>
+                <w:rFonts w:eastAsia="Times New Roman" w:cstheme="minorHAnsi"/>
+                <w:sz w:val="24"/>
+                <w:szCs w:val="24"/>
+              </w:rPr>
+            </w:pPr>
+            <w:r>
+              <w:rPr>
+                <w:rFonts w:eastAsia="Times New Roman" w:cstheme="minorHAnsi"/>
+                <w:color w:val="000000"/>
+                <w:sz w:val="24"/>
+                <w:szCs w:val="24"/>
+              </w:rPr>
+              <w:t>Reader </w:t>
+            </w:r>
+          </w:p>
+        </w:tc>
+      </w:tr>
+      <w:tr>
+        <w:trPr>
+          <w:trHeight w:val="300"/>
+        </w:trPr>
+        <w:tc>
+          <w:tcPr>
+            <w:tcW w:w="9675" w:type="dxa"/>
+            <w:gridSpan w:val="2"/>
+            <w:tcBorders>
+              <w:top w:val="single" w:sz="6" w:space="0" w:color="000000"/>
+              <w:left w:val="single" w:sz="6" w:space="0" w:color="000000"/>
+              <w:bottom w:val="single" w:sz="6" w:space="0" w:color="000000"/>
+              <w:right w:val="single" w:sz="6" w:space="0" w:color="000000"/>
+            </w:tcBorders>
+            <w:shd w:val="clear" w:color="auto" w:fill="auto"/>
+            <w:hideMark/>
+          </w:tcPr>
+          <w:p>
+            <w:pPr>
+              <w:spacing w:line="276" w:lineRule="auto"/>
+              <w:jc w:val="both"/>
+              <w:textAlignment w:val="baseline"/>
+              <w:rPr>
+                <w:rFonts w:eastAsia="Times New Roman" w:cstheme="minorHAnsi"/>
+                <w:sz w:val="24"/>
+                <w:szCs w:val="24"/>
+              </w:rPr>
+            </w:pPr>
+            <w:r>
+              <w:rPr>
+                <w:rFonts w:eastAsia="Times New Roman" w:cstheme="minorHAnsi"/>
+                <w:color w:val="000000"/>
+                <w:sz w:val="24"/>
+                <w:szCs w:val="24"/>
+              </w:rPr>
+              <w:t>Request body:</w:t>
+            </w:r>
+            <w:r>
+              <w:rPr>
+                <w:rFonts w:eastAsia="Times New Roman" w:cstheme="minorHAnsi"/>
+                <w:color w:val="000000"/>
+                <w:sz w:val="24"/>
+                <w:szCs w:val="24"/>
+              </w:rPr>
+              <w:t xml:space="preserve"> (required): user.</w:t>
+            </w:r>
+          </w:p>
+        </w:tc>
+      </w:tr>
+      <w:tr>
+        <w:trPr>
+          <w:trHeight w:val="300"/>
+        </w:trPr>
+        <w:tc>
+          <w:tcPr>
+            <w:tcW w:w="9675" w:type="dxa"/>
+            <w:gridSpan w:val="2"/>
+            <w:tcBorders>
+              <w:top w:val="single" w:sz="6" w:space="0" w:color="000000"/>
+              <w:left w:val="single" w:sz="6" w:space="0" w:color="000000"/>
+              <w:bottom w:val="single" w:sz="6" w:space="0" w:color="000000"/>
+              <w:right w:val="single" w:sz="6" w:space="0" w:color="000000"/>
+            </w:tcBorders>
+            <w:shd w:val="clear" w:color="auto" w:fill="auto"/>
+            <w:hideMark/>
+          </w:tcPr>
+          <w:p>
+            <w:pPr>
+              <w:spacing w:line="276" w:lineRule="auto"/>
+              <w:jc w:val="both"/>
+              <w:textAlignment w:val="baseline"/>
+              <w:rPr>
+                <w:rFonts w:eastAsia="Times New Roman" w:cstheme="minorHAnsi"/>
+                <w:sz w:val="24"/>
+                <w:szCs w:val="24"/>
+              </w:rPr>
+            </w:pPr>
+            <w:r>
+              <w:rPr>
+                <w:rFonts w:eastAsia="Times New Roman" w:cstheme="minorHAnsi"/>
+                <w:sz w:val="24"/>
+                <w:szCs w:val="24"/>
+              </w:rPr>
+              <w:t>{ </w:t>
+            </w:r>
+          </w:p>
+          <w:p>
+            <w:pPr>
+              <w:spacing w:line="276" w:lineRule="auto"/>
+              <w:jc w:val="both"/>
+              <w:textAlignment w:val="baseline"/>
+              <w:rPr>
+                <w:rFonts w:eastAsia="Times New Roman" w:cstheme="minorHAnsi"/>
+                <w:sz w:val="24"/>
+                <w:szCs w:val="24"/>
+              </w:rPr>
+            </w:pPr>
+            <w:r>
+              <w:rPr>
+                <w:rFonts w:eastAsia="Times New Roman" w:cstheme="minorHAnsi"/>
+                <w:sz w:val="24"/>
+                <w:szCs w:val="24"/>
+              </w:rPr>
+              <w:t xml:space="preserve">    user: string</w:t>
+            </w:r>
+          </w:p>
+          <w:p>
+            <w:pPr>
+              <w:spacing w:line="276" w:lineRule="auto"/>
+              <w:jc w:val="both"/>
+              <w:textAlignment w:val="baseline"/>
+              <w:rPr>
+                <w:rFonts w:eastAsia="Times New Roman" w:cstheme="minorHAnsi"/>
+                <w:sz w:val="24"/>
+                <w:szCs w:val="24"/>
+              </w:rPr>
+            </w:pPr>
+            <w:r>
+              <w:rPr>
+                <w:rFonts w:eastAsia="Times New Roman" w:cstheme="minorHAnsi"/>
+                <w:sz w:val="24"/>
+                <w:szCs w:val="24"/>
+              </w:rPr>
+              <w:t>} </w:t>
+            </w:r>
+          </w:p>
+        </w:tc>
+      </w:tr>
+      <w:tr>
+        <w:trPr>
+          <w:trHeight w:val="300"/>
+        </w:trPr>
+        <w:tc>
+          <w:tcPr>
+            <w:tcW w:w="9675" w:type="dxa"/>
+            <w:gridSpan w:val="2"/>
+            <w:tcBorders>
+              <w:top w:val="single" w:sz="6" w:space="0" w:color="000000"/>
+              <w:left w:val="single" w:sz="6" w:space="0" w:color="000000"/>
+              <w:bottom w:val="single" w:sz="6" w:space="0" w:color="000000"/>
+              <w:right w:val="single" w:sz="6" w:space="0" w:color="000000"/>
+            </w:tcBorders>
+            <w:shd w:val="clear" w:color="auto" w:fill="auto"/>
+            <w:hideMark/>
+          </w:tcPr>
+          <w:p>
+            <w:pPr>
+              <w:spacing w:line="276" w:lineRule="auto"/>
+              <w:jc w:val="both"/>
+              <w:textAlignment w:val="baseline"/>
+              <w:rPr>
+                <w:rFonts w:eastAsia="Times New Roman" w:cstheme="minorHAnsi"/>
+                <w:sz w:val="24"/>
+                <w:szCs w:val="24"/>
+              </w:rPr>
+            </w:pPr>
+            <w:r>
+              <w:rPr>
+                <w:rFonts w:eastAsia="Times New Roman" w:cstheme="minorHAnsi"/>
+                <w:color w:val="000000"/>
+                <w:sz w:val="24"/>
+                <w:szCs w:val="24"/>
+              </w:rPr>
+              <w:t>Responses: </w:t>
+            </w:r>
+          </w:p>
+        </w:tc>
+      </w:tr>
+      <w:tr>
+        <w:trPr>
+          <w:trHeight w:val="300"/>
+        </w:trPr>
+        <w:tc>
+          <w:tcPr>
+            <w:tcW w:w="2790" w:type="dxa"/>
+            <w:tcBorders>
+              <w:top w:val="single" w:sz="6" w:space="0" w:color="000000"/>
+              <w:left w:val="single" w:sz="6" w:space="0" w:color="000000"/>
+              <w:bottom w:val="single" w:sz="6" w:space="0" w:color="000000"/>
+              <w:right w:val="single" w:sz="6" w:space="0" w:color="000000"/>
+            </w:tcBorders>
+            <w:shd w:val="clear" w:color="auto" w:fill="auto"/>
+            <w:hideMark/>
+          </w:tcPr>
+          <w:p>
+            <w:pPr>
+              <w:spacing w:line="276" w:lineRule="auto"/>
+              <w:jc w:val="both"/>
+              <w:textAlignment w:val="baseline"/>
+              <w:rPr>
+                <w:rFonts w:eastAsia="Times New Roman" w:cstheme="minorHAnsi"/>
+                <w:sz w:val="24"/>
+                <w:szCs w:val="24"/>
+              </w:rPr>
+            </w:pPr>
+            <w:r>
+              <w:rPr>
+                <w:rFonts w:eastAsia="Times New Roman" w:cstheme="minorHAnsi"/>
+                <w:color w:val="000000"/>
+                <w:sz w:val="24"/>
+                <w:szCs w:val="24"/>
+              </w:rPr>
+              <w:t>200 Ok </w:t>
+            </w:r>
+          </w:p>
+        </w:tc>
+        <w:tc>
+          <w:tcPr>
+            <w:tcW w:w="6885" w:type="dxa"/>
+            <w:tcBorders>
+              <w:top w:val="single" w:sz="6" w:space="0" w:color="000000"/>
+              <w:left w:val="single" w:sz="6" w:space="0" w:color="000000"/>
+              <w:bottom w:val="single" w:sz="6" w:space="0" w:color="000000"/>
+              <w:right w:val="single" w:sz="6" w:space="0" w:color="000000"/>
+            </w:tcBorders>
+            <w:shd w:val="clear" w:color="auto" w:fill="auto"/>
+            <w:hideMark/>
+          </w:tcPr>
+          <w:p>
+            <w:pPr>
+              <w:spacing w:line="276" w:lineRule="auto"/>
+              <w:jc w:val="both"/>
+              <w:textAlignment w:val="baseline"/>
+              <w:rPr>
+                <w:rFonts w:eastAsia="Times New Roman" w:cstheme="minorHAnsi"/>
+                <w:sz w:val="24"/>
+                <w:szCs w:val="24"/>
+              </w:rPr>
+            </w:pPr>
+            <w:r>
+              <w:rPr>
+                <w:rFonts w:eastAsia="Times New Roman" w:cstheme="minorHAnsi"/>
+                <w:color w:val="000000"/>
+                <w:sz w:val="24"/>
+                <w:szCs w:val="24"/>
+              </w:rPr>
+              <w:t xml:space="preserve">A reader </w:t>
+            </w:r>
+            <w:r>
+              <w:rPr>
+                <w:rFonts w:eastAsia="Times New Roman" w:cstheme="minorHAnsi"/>
+                <w:color w:val="000000"/>
+                <w:sz w:val="24"/>
+                <w:szCs w:val="24"/>
+              </w:rPr>
+              <w:t>got a list of his orders</w:t>
+            </w:r>
+            <w:r>
+              <w:rPr>
+                <w:rFonts w:eastAsia="Times New Roman" w:cstheme="minorHAnsi"/>
+                <w:color w:val="000000"/>
+                <w:sz w:val="24"/>
+                <w:szCs w:val="24"/>
+              </w:rPr>
+              <w:t xml:space="preserve">. </w:t>
+            </w:r>
+            <w:r>
+              <w:rPr>
+                <w:rFonts w:eastAsia="Times New Roman" w:cstheme="minorHAnsi"/>
+                <w:color w:val="000000"/>
+                <w:sz w:val="24"/>
+                <w:szCs w:val="24"/>
+              </w:rPr>
+              <w:t> </w:t>
+            </w:r>
+            <w:r>
+              <w:rPr>
+                <w:rFonts w:eastAsia="Times New Roman" w:cstheme="minorHAnsi"/>
+                <w:color w:val="000000"/>
+                <w:sz w:val="24"/>
+                <w:szCs w:val="24"/>
+              </w:rPr>
+              <w:t>An array may have zero length.</w:t>
+            </w:r>
+          </w:p>
+        </w:tc>
+      </w:tr>
+      <w:tr>
+        <w:trPr>
+          <w:trHeight w:val="300"/>
+        </w:trPr>
+        <w:tc>
+          <w:tcPr>
+            <w:tcW w:w="2790" w:type="dxa"/>
+            <w:tcBorders>
+              <w:top w:val="single" w:sz="6" w:space="0" w:color="000000"/>
+              <w:left w:val="single" w:sz="6" w:space="0" w:color="000000"/>
+              <w:bottom w:val="single" w:sz="6" w:space="0" w:color="000000"/>
+              <w:right w:val="single" w:sz="6" w:space="0" w:color="000000"/>
+            </w:tcBorders>
+            <w:shd w:val="clear" w:color="auto" w:fill="auto"/>
+          </w:tcPr>
+          <w:p>
+            <w:pPr>
+              <w:spacing w:line="276" w:lineRule="auto"/>
+              <w:jc w:val="both"/>
+              <w:textAlignment w:val="baseline"/>
+              <w:rPr>
+                <w:rFonts w:eastAsia="Times New Roman" w:cstheme="minorHAnsi"/>
+                <w:color w:val="000000"/>
+                <w:sz w:val="24"/>
+                <w:szCs w:val="24"/>
+              </w:rPr>
+            </w:pPr>
+            <w:r>
+              <w:rPr>
+                <w:rFonts w:eastAsia="Times New Roman" w:cstheme="minorHAnsi"/>
+                <w:color w:val="000000"/>
+                <w:sz w:val="24"/>
+                <w:szCs w:val="24"/>
+              </w:rPr>
+              <w:t>401</w:t>
+            </w:r>
+          </w:p>
+        </w:tc>
+        <w:tc>
+          <w:tcPr>
+            <w:tcW w:w="6885" w:type="dxa"/>
+            <w:tcBorders>
+              <w:top w:val="single" w:sz="6" w:space="0" w:color="000000"/>
+              <w:left w:val="single" w:sz="6" w:space="0" w:color="000000"/>
+              <w:bottom w:val="single" w:sz="6" w:space="0" w:color="000000"/>
+              <w:right w:val="single" w:sz="6" w:space="0" w:color="000000"/>
+            </w:tcBorders>
+            <w:shd w:val="clear" w:color="auto" w:fill="auto"/>
+          </w:tcPr>
+          <w:p>
+            <w:pPr>
+              <w:spacing w:line="276" w:lineRule="auto"/>
+              <w:jc w:val="both"/>
+              <w:textAlignment w:val="baseline"/>
+              <w:rPr>
+                <w:rFonts w:eastAsia="Times New Roman" w:cstheme="minorHAnsi"/>
+                <w:color w:val="000000"/>
+                <w:sz w:val="24"/>
+                <w:szCs w:val="24"/>
+              </w:rPr>
+            </w:pPr>
+            <w:r>
+              <w:rPr>
+                <w:rFonts w:eastAsia="Times New Roman" w:cstheme="minorHAnsi"/>
+                <w:color w:val="000000"/>
+                <w:sz w:val="24"/>
+                <w:szCs w:val="24"/>
+              </w:rPr>
+              <w:t>Required parameter user was not provided (authentication failed).</w:t>
+            </w:r>
+          </w:p>
+        </w:tc>
+      </w:tr>
+      <w:tr>
+        <w:trPr>
+          <w:trHeight w:val="300"/>
+        </w:trPr>
+        <w:tc>
+          <w:tcPr>
+            <w:tcW w:w="2790" w:type="dxa"/>
+            <w:tcBorders>
+              <w:top w:val="single" w:sz="6" w:space="0" w:color="000000"/>
+              <w:left w:val="single" w:sz="6" w:space="0" w:color="000000"/>
+              <w:bottom w:val="single" w:sz="6" w:space="0" w:color="000000"/>
+              <w:right w:val="single" w:sz="6" w:space="0" w:color="000000"/>
+            </w:tcBorders>
+            <w:shd w:val="clear" w:color="auto" w:fill="auto"/>
+            <w:hideMark/>
+          </w:tcPr>
+          <w:p>
+            <w:pPr>
+              <w:spacing w:line="276" w:lineRule="auto"/>
+              <w:jc w:val="both"/>
+              <w:textAlignment w:val="baseline"/>
+              <w:rPr>
+                <w:rFonts w:eastAsia="Times New Roman" w:cstheme="minorHAnsi"/>
+                <w:sz w:val="24"/>
+                <w:szCs w:val="24"/>
+              </w:rPr>
+            </w:pPr>
+            <w:r>
+              <w:rPr>
+                <w:rFonts w:eastAsia="Times New Roman" w:cstheme="minorHAnsi"/>
+                <w:color w:val="000000"/>
+                <w:sz w:val="24"/>
+                <w:szCs w:val="24"/>
+              </w:rPr>
+              <w:t>403</w:t>
+            </w:r>
+          </w:p>
+        </w:tc>
+        <w:tc>
+          <w:tcPr>
+            <w:tcW w:w="6885" w:type="dxa"/>
+            <w:tcBorders>
+              <w:top w:val="single" w:sz="6" w:space="0" w:color="000000"/>
+              <w:left w:val="single" w:sz="6" w:space="0" w:color="000000"/>
+              <w:bottom w:val="single" w:sz="6" w:space="0" w:color="000000"/>
+              <w:right w:val="single" w:sz="6" w:space="0" w:color="000000"/>
+            </w:tcBorders>
+            <w:shd w:val="clear" w:color="auto" w:fill="auto"/>
+            <w:hideMark/>
+          </w:tcPr>
+          <w:p>
+            <w:pPr>
+              <w:spacing w:line="276" w:lineRule="auto"/>
+              <w:jc w:val="both"/>
+              <w:textAlignment w:val="baseline"/>
+              <w:rPr>
+                <w:rFonts w:eastAsia="Times New Roman" w:cstheme="minorHAnsi"/>
+                <w:sz w:val="24"/>
+                <w:szCs w:val="24"/>
+              </w:rPr>
+            </w:pPr>
+            <w:r>
+              <w:rPr>
+                <w:rFonts w:eastAsia="Times New Roman" w:cstheme="minorHAnsi"/>
+                <w:color w:val="000000"/>
+                <w:sz w:val="24"/>
+                <w:szCs w:val="24"/>
+              </w:rPr>
+              <w:t xml:space="preserve">User is not a </w:t>
+            </w:r>
+            <w:r>
+              <w:rPr>
+                <w:rFonts w:eastAsia="Times New Roman" w:cstheme="minorHAnsi"/>
+                <w:color w:val="000000"/>
+                <w:sz w:val="24"/>
+                <w:szCs w:val="24"/>
+              </w:rPr>
+              <w:t>reader</w:t>
+            </w:r>
+            <w:r>
+              <w:rPr>
+                <w:rFonts w:eastAsia="Times New Roman" w:cstheme="minorHAnsi"/>
+                <w:color w:val="000000"/>
+                <w:sz w:val="24"/>
+                <w:szCs w:val="24"/>
+              </w:rPr>
+              <w:t xml:space="preserve"> (not authorized access).</w:t>
+            </w:r>
+          </w:p>
+        </w:tc>
+      </w:tr>
+      <w:tr>
+        <w:trPr>
+          <w:trHeight w:val="300"/>
+        </w:trPr>
+        <w:tc>
+          <w:tcPr>
+            <w:tcW w:w="2790" w:type="dxa"/>
+            <w:tcBorders>
+              <w:top w:val="single" w:sz="6" w:space="0" w:color="000000"/>
+              <w:left w:val="single" w:sz="6" w:space="0" w:color="000000"/>
+              <w:bottom w:val="single" w:sz="6" w:space="0" w:color="000000"/>
+              <w:right w:val="single" w:sz="6" w:space="0" w:color="000000"/>
+            </w:tcBorders>
+            <w:shd w:val="clear" w:color="auto" w:fill="auto"/>
+            <w:hideMark/>
+          </w:tcPr>
+          <w:p>
+            <w:pPr>
+              <w:spacing w:line="276" w:lineRule="auto"/>
+              <w:jc w:val="both"/>
+              <w:textAlignment w:val="baseline"/>
+              <w:rPr>
+                <w:rFonts w:eastAsia="Times New Roman" w:cstheme="minorHAnsi"/>
+                <w:sz w:val="24"/>
+                <w:szCs w:val="24"/>
+              </w:rPr>
+            </w:pPr>
+            <w:r>
+              <w:rPr>
+                <w:rFonts w:eastAsia="Times New Roman" w:cstheme="minorHAnsi"/>
+                <w:color w:val="000000"/>
+                <w:sz w:val="24"/>
+                <w:szCs w:val="24"/>
+              </w:rPr>
+              <w:t>50</w:t>
+            </w:r>
+            <w:r>
+              <w:rPr>
+                <w:rFonts w:eastAsia="Times New Roman" w:cstheme="minorHAnsi"/>
+                <w:color w:val="000000"/>
+                <w:sz w:val="24"/>
+                <w:szCs w:val="24"/>
+              </w:rPr>
+              <w:t>0</w:t>
+            </w:r>
+            <w:r>
+              <w:rPr>
+                <w:rFonts w:eastAsia="Times New Roman" w:cstheme="minorHAnsi"/>
+                <w:color w:val="000000"/>
+                <w:sz w:val="24"/>
+                <w:szCs w:val="24"/>
+              </w:rPr>
+              <w:t xml:space="preserve"> Internal Server Error </w:t>
+            </w:r>
+          </w:p>
+        </w:tc>
+        <w:tc>
+          <w:tcPr>
+            <w:tcW w:w="6885" w:type="dxa"/>
+            <w:tcBorders>
+              <w:top w:val="single" w:sz="6" w:space="0" w:color="000000"/>
+              <w:left w:val="single" w:sz="6" w:space="0" w:color="000000"/>
+              <w:bottom w:val="single" w:sz="6" w:space="0" w:color="000000"/>
+              <w:right w:val="single" w:sz="6" w:space="0" w:color="000000"/>
+            </w:tcBorders>
+            <w:shd w:val="clear" w:color="auto" w:fill="auto"/>
+            <w:hideMark/>
+          </w:tcPr>
+          <w:p>
+            <w:pPr>
+              <w:spacing w:line="276" w:lineRule="auto"/>
+              <w:jc w:val="both"/>
+              <w:textAlignment w:val="baseline"/>
+              <w:rPr>
+                <w:rFonts w:eastAsia="Times New Roman" w:cstheme="minorHAnsi"/>
+                <w:sz w:val="24"/>
+                <w:szCs w:val="24"/>
+              </w:rPr>
+            </w:pPr>
+            <w:r>
+              <w:rPr>
+                <w:rFonts w:eastAsia="Times New Roman" w:cstheme="minorHAnsi"/>
+                <w:color w:val="000000"/>
+                <w:sz w:val="24"/>
+                <w:szCs w:val="24"/>
+              </w:rPr>
+              <w:t>Something went wrong on the server</w:t>
+            </w:r>
+            <w:r>
+              <w:rPr>
+                <w:rFonts w:eastAsia="Times New Roman" w:cstheme="minorHAnsi"/>
+                <w:color w:val="000000"/>
+                <w:sz w:val="24"/>
+                <w:szCs w:val="24"/>
+              </w:rPr>
+              <w:t>.</w:t>
+            </w:r>
+            <w:r>
+              <w:rPr>
+                <w:rFonts w:eastAsia="Times New Roman" w:cstheme="minorHAnsi"/>
+                <w:color w:val="000000"/>
+                <w:sz w:val="24"/>
+                <w:szCs w:val="24"/>
+              </w:rPr>
+              <w:t> </w:t>
+            </w:r>
+          </w:p>
+        </w:tc>
+      </w:tr>
+      <w:tr>
+        <w:trPr>
+          <w:trHeight w:val="300"/>
+        </w:trPr>
+        <w:tc>
+          <w:tcPr>
+            <w:tcW w:w="9675" w:type="dxa"/>
+            <w:gridSpan w:val="2"/>
+            <w:tcBorders>
+              <w:top w:val="single" w:sz="6" w:space="0" w:color="000000"/>
+              <w:left w:val="single" w:sz="6" w:space="0" w:color="000000"/>
+              <w:bottom w:val="single" w:sz="6" w:space="0" w:color="000000"/>
+              <w:right w:val="single" w:sz="6" w:space="0" w:color="000000"/>
+            </w:tcBorders>
+            <w:shd w:val="clear" w:color="auto" w:fill="auto"/>
+            <w:hideMark/>
+          </w:tcPr>
+          <w:p>
+            <w:pPr>
+              <w:spacing w:line="276" w:lineRule="auto"/>
+              <w:jc w:val="both"/>
+              <w:textAlignment w:val="baseline"/>
+              <w:rPr>
+                <w:rFonts w:eastAsia="Times New Roman" w:cstheme="minorHAnsi"/>
+                <w:sz w:val="24"/>
+                <w:szCs w:val="24"/>
+              </w:rPr>
+            </w:pPr>
+            <w:r>
+              <w:rPr>
+                <w:rFonts w:eastAsia="Times New Roman" w:cstheme="minorHAnsi"/>
+                <w:color w:val="000000"/>
+                <w:sz w:val="24"/>
+                <w:szCs w:val="24"/>
+              </w:rPr>
+              <w:t xml:space="preserve">Response body on success: </w:t>
+            </w:r>
+          </w:p>
+        </w:tc>
+      </w:tr>
+      <w:tr>
+        <w:trPr>
+          <w:trHeight w:val="855"/>
+        </w:trPr>
+        <w:tc>
+          <w:tcPr>
+            <w:tcW w:w="9675" w:type="dxa"/>
+            <w:gridSpan w:val="2"/>
+            <w:tcBorders>
+              <w:top w:val="single" w:sz="6" w:space="0" w:color="000000"/>
+              <w:left w:val="single" w:sz="6" w:space="0" w:color="000000"/>
+              <w:bottom w:val="single" w:sz="6" w:space="0" w:color="000000"/>
+              <w:right w:val="single" w:sz="6" w:space="0" w:color="000000"/>
+            </w:tcBorders>
+            <w:shd w:val="clear" w:color="auto" w:fill="auto"/>
+            <w:hideMark/>
+          </w:tcPr>
+          <w:p>
+            <w:pPr>
+              <w:spacing w:line="276" w:lineRule="auto"/>
+              <w:jc w:val="both"/>
+              <w:textAlignment w:val="baseline"/>
+              <w:rPr>
+                <w:rFonts w:eastAsia="Times New Roman" w:cstheme="minorHAnsi"/>
+                <w:color w:val="000000"/>
+                <w:sz w:val="24"/>
+                <w:szCs w:val="24"/>
+              </w:rPr>
+            </w:pPr>
+            <w:r>
+              <w:rPr>
+                <w:rFonts w:eastAsia="Times New Roman" w:cstheme="minorHAnsi"/>
+                <w:color w:val="000000"/>
+                <w:sz w:val="24"/>
+                <w:szCs w:val="24"/>
+              </w:rPr>
+              <w:t xml:space="preserve">{ </w:t>
+            </w:r>
+          </w:p>
+          <w:p>
+            <w:pPr>
+              <w:spacing w:line="276" w:lineRule="auto"/>
+              <w:jc w:val="both"/>
+              <w:textAlignment w:val="baseline"/>
+              <w:rPr>
+                <w:rFonts w:eastAsia="Times New Roman" w:cstheme="minorHAnsi"/>
+                <w:sz w:val="24"/>
+                <w:szCs w:val="24"/>
+              </w:rPr>
+            </w:pPr>
+            <w:r>
+              <w:rPr>
+                <w:rFonts w:eastAsia="Times New Roman" w:cstheme="minorHAnsi"/>
+                <w:sz w:val="24"/>
+                <w:szCs w:val="24"/>
+              </w:rPr>
+              <w:t xml:space="preserve">  orders: []</w:t>
+            </w:r>
+          </w:p>
+          <w:p>
+            <w:pPr>
+              <w:spacing w:line="276" w:lineRule="auto"/>
+              <w:jc w:val="both"/>
+              <w:textAlignment w:val="baseline"/>
+              <w:rPr>
+                <w:rFonts w:eastAsia="Times New Roman" w:cstheme="minorHAnsi"/>
+                <w:sz w:val="24"/>
+                <w:szCs w:val="24"/>
+              </w:rPr>
+            </w:pPr>
+            <w:r>
+              <w:rPr>
+                <w:rFonts w:eastAsia="Times New Roman" w:cstheme="minorHAnsi"/>
+                <w:sz w:val="24"/>
+                <w:szCs w:val="24"/>
+              </w:rPr>
+              <w:t>}</w:t>
+            </w:r>
+          </w:p>
+        </w:tc>
+      </w:tr>
+    </w:tbl>
+    <w:p>
+      <w:pPr>
+        <w:rPr>
+          <w:rFonts w:cstheme="minorHAnsi"/>
+          <w:b/>
+          <w:bCs/>
+          <w:sz w:val="24"/>
+          <w:szCs w:val="24"/>
+        </w:rPr>
+      </w:pPr>
+    </w:p>
+    <w:tbl>
+      <w:tblPr>
+        <w:tblW w:w="9675" w:type="dxa"/>
+        <w:tblBorders>
+          <w:top w:val="outset" w:sz="6" w:space="0" w:color="auto"/>
+          <w:left w:val="outset" w:sz="6" w:space="0" w:color="auto"/>
+          <w:bottom w:val="outset" w:sz="6" w:space="0" w:color="auto"/>
+          <w:right w:val="outset" w:sz="6" w:space="0" w:color="auto"/>
+        </w:tblBorders>
+        <w:tblCellMar>
+          <w:left w:w="0" w:type="dxa"/>
+          <w:right w:w="0" w:type="dxa"/>
+        </w:tblCellMar>
+        <w:tblLook w:val="04A0" w:firstRow="1" w:lastRow="0" w:firstColumn="1" w:lastColumn="0" w:noHBand="0" w:noVBand="1"/>
+      </w:tblPr>
+      <w:tblGrid>
+        <w:gridCol w:w="2790"/>
+        <w:gridCol w:w="6885"/>
+      </w:tblGrid>
+      <w:tr>
+        <w:trPr>
+          <w:trHeight w:val="300"/>
+        </w:trPr>
+        <w:tc>
+          <w:tcPr>
+            <w:tcW w:w="9675" w:type="dxa"/>
+            <w:gridSpan w:val="2"/>
+            <w:tcBorders>
+              <w:top w:val="single" w:sz="6" w:space="0" w:color="000000"/>
+              <w:left w:val="single" w:sz="6" w:space="0" w:color="000000"/>
+              <w:bottom w:val="single" w:sz="6" w:space="0" w:color="000000"/>
+              <w:right w:val="single" w:sz="6" w:space="0" w:color="000000"/>
+            </w:tcBorders>
+            <w:shd w:val="clear" w:color="auto" w:fill="auto"/>
+            <w:hideMark/>
+          </w:tcPr>
+          <w:p>
+            <w:pPr>
+              <w:spacing w:line="276" w:lineRule="auto"/>
+              <w:jc w:val="both"/>
+              <w:textAlignment w:val="baseline"/>
+              <w:rPr>
+                <w:rFonts w:eastAsia="Times New Roman" w:cstheme="minorHAnsi"/>
+                <w:sz w:val="24"/>
+                <w:szCs w:val="24"/>
+              </w:rPr>
+            </w:pPr>
+            <w:r>
+              <w:rPr>
+                <w:rFonts w:eastAsia="Times New Roman" w:cstheme="minorHAnsi"/>
+                <w:b/>
+                <w:bCs/>
+                <w:color w:val="000000"/>
+                <w:sz w:val="24"/>
+                <w:szCs w:val="24"/>
+              </w:rPr>
+              <w:t> </w:t>
+            </w:r>
+            <w:r>
+              <w:rPr>
+                <w:rFonts w:eastAsia="Times New Roman" w:cstheme="minorHAnsi"/>
+                <w:b/>
+                <w:bCs/>
+                <w:color w:val="000000"/>
+                <w:sz w:val="24"/>
+                <w:szCs w:val="24"/>
+              </w:rPr>
+              <w:t>GET</w:t>
+            </w:r>
+            <w:r>
+              <w:rPr>
+                <w:rFonts w:eastAsia="Times New Roman" w:cstheme="minorHAnsi"/>
+                <w:b/>
+                <w:bCs/>
+                <w:color w:val="000000"/>
+                <w:sz w:val="24"/>
+                <w:szCs w:val="24"/>
+              </w:rPr>
+              <w:t> </w:t>
+            </w:r>
+            <w:r>
+              <w:rPr>
+                <w:rFonts w:eastAsia="Times New Roman" w:cstheme="minorHAnsi"/>
+                <w:color w:val="000000"/>
+                <w:sz w:val="24"/>
+                <w:szCs w:val="24"/>
+              </w:rPr>
+              <w:t>/books</w:t>
+            </w:r>
+            <w:r>
+              <w:rPr>
+                <w:rFonts w:eastAsia="Times New Roman" w:cstheme="minorHAnsi"/>
+                <w:color w:val="000000"/>
+                <w:sz w:val="24"/>
+                <w:szCs w:val="24"/>
+              </w:rPr>
+              <w:t xml:space="preserve"> </w:t>
+            </w:r>
+            <w:r>
+              <w:rPr>
+                <w:rFonts w:eastAsia="Times New Roman" w:cstheme="minorHAnsi"/>
+                <w:color w:val="000000"/>
+                <w:sz w:val="24"/>
+                <w:szCs w:val="24"/>
+              </w:rPr>
+              <w:t>/shelves</w:t>
+            </w:r>
+            <w:r>
+              <w:rPr>
+                <w:rFonts w:eastAsia="Times New Roman" w:cstheme="minorHAnsi"/>
+                <w:color w:val="000000"/>
+                <w:sz w:val="24"/>
+                <w:szCs w:val="24"/>
+              </w:rPr>
+              <w:t xml:space="preserve"> </w:t>
+            </w:r>
+            <w:r>
+              <w:rPr>
+                <w:rFonts w:eastAsia="Times New Roman" w:cstheme="minorHAnsi"/>
+                <w:color w:val="000000"/>
+                <w:sz w:val="24"/>
+                <w:szCs w:val="24"/>
+              </w:rPr>
+              <w:t>/</w:t>
+            </w:r>
+            <w:r>
+              <w:rPr>
+                <w:rFonts w:eastAsia="Times New Roman" w:cstheme="minorHAnsi"/>
+                <w:color w:val="000000"/>
+                <w:sz w:val="24"/>
+                <w:szCs w:val="24"/>
+              </w:rPr>
+              <w:t xml:space="preserve"> </w:t>
+            </w:r>
+            <w:r>
+              <w:rPr>
+                <w:rFonts w:eastAsia="Times New Roman" w:cstheme="minorHAnsi"/>
+                <w:color w:val="000000"/>
+                <w:sz w:val="24"/>
+                <w:szCs w:val="24"/>
+              </w:rPr>
+              <w:t>:shelf_id</w:t>
+            </w:r>
+            <w:r>
+              <w:rPr>
+                <w:rFonts w:eastAsia="Times New Roman" w:cstheme="minorHAnsi"/>
+                <w:color w:val="000000"/>
+                <w:sz w:val="24"/>
+                <w:szCs w:val="24"/>
+              </w:rPr>
+              <w:t xml:space="preserve"> </w:t>
+            </w:r>
+            <w:r>
+              <w:rPr>
+                <w:rFonts w:eastAsia="Times New Roman" w:cstheme="minorHAnsi"/>
+                <w:color w:val="000000"/>
+                <w:sz w:val="24"/>
+                <w:szCs w:val="24"/>
+              </w:rPr>
+              <w:t>/items</w:t>
+            </w:r>
+          </w:p>
+        </w:tc>
+      </w:tr>
+      <w:tr>
+        <w:trPr>
+          <w:trHeight w:val="360"/>
+        </w:trPr>
+        <w:tc>
+          <w:tcPr>
+            <w:tcW w:w="2790" w:type="dxa"/>
+            <w:tcBorders>
+              <w:top w:val="single" w:sz="6" w:space="0" w:color="000000"/>
+              <w:left w:val="single" w:sz="6" w:space="0" w:color="000000"/>
+              <w:bottom w:val="single" w:sz="6" w:space="0" w:color="000000"/>
+              <w:right w:val="single" w:sz="6" w:space="0" w:color="000000"/>
+            </w:tcBorders>
+            <w:shd w:val="clear" w:color="auto" w:fill="auto"/>
+            <w:hideMark/>
+          </w:tcPr>
+          <w:p>
+            <w:pPr>
+              <w:spacing w:line="276" w:lineRule="auto"/>
+              <w:jc w:val="both"/>
+              <w:textAlignment w:val="baseline"/>
+              <w:rPr>
+                <w:rFonts w:eastAsia="Times New Roman" w:cstheme="minorHAnsi"/>
+                <w:sz w:val="24"/>
+                <w:szCs w:val="24"/>
+              </w:rPr>
+            </w:pPr>
+            <w:r>
+              <w:rPr>
+                <w:rFonts w:eastAsia="Times New Roman" w:cstheme="minorHAnsi"/>
+                <w:color w:val="000000"/>
+                <w:sz w:val="24"/>
+                <w:szCs w:val="24"/>
+              </w:rPr>
+              <w:t>Can Access: </w:t>
+            </w:r>
+          </w:p>
+        </w:tc>
+        <w:tc>
+          <w:tcPr>
+            <w:tcW w:w="6885" w:type="dxa"/>
+            <w:tcBorders>
+              <w:top w:val="single" w:sz="6" w:space="0" w:color="000000"/>
+              <w:left w:val="single" w:sz="6" w:space="0" w:color="000000"/>
+              <w:bottom w:val="single" w:sz="6" w:space="0" w:color="000000"/>
+              <w:right w:val="single" w:sz="6" w:space="0" w:color="000000"/>
+            </w:tcBorders>
+            <w:shd w:val="clear" w:color="auto" w:fill="auto"/>
+            <w:hideMark/>
+          </w:tcPr>
+          <w:p>
+            <w:pPr>
+              <w:spacing w:line="276" w:lineRule="auto"/>
+              <w:jc w:val="both"/>
+              <w:textAlignment w:val="baseline"/>
+              <w:rPr>
+                <w:rFonts w:eastAsia="Times New Roman" w:cstheme="minorHAnsi"/>
+                <w:sz w:val="24"/>
+                <w:szCs w:val="24"/>
+              </w:rPr>
+            </w:pPr>
+            <w:r>
+              <w:rPr>
+                <w:rFonts w:eastAsia="Times New Roman" w:cstheme="minorHAnsi"/>
+                <w:color w:val="000000"/>
+                <w:sz w:val="24"/>
+                <w:szCs w:val="24"/>
+              </w:rPr>
+              <w:t>Librarian</w:t>
+            </w:r>
+            <w:r>
+              <w:rPr>
+                <w:rFonts w:eastAsia="Times New Roman" w:cstheme="minorHAnsi"/>
+                <w:color w:val="000000"/>
+                <w:sz w:val="24"/>
+                <w:szCs w:val="24"/>
+              </w:rPr>
+              <w:t xml:space="preserve"> or reader</w:t>
+            </w:r>
+          </w:p>
+        </w:tc>
+      </w:tr>
+      <w:tr>
+        <w:trPr>
+          <w:trHeight w:val="300"/>
+        </w:trPr>
+        <w:tc>
+          <w:tcPr>
+            <w:tcW w:w="2790" w:type="dxa"/>
+            <w:tcBorders>
+              <w:top w:val="single" w:sz="6" w:space="0" w:color="000000"/>
+              <w:left w:val="single" w:sz="6" w:space="0" w:color="000000"/>
+              <w:bottom w:val="single" w:sz="6" w:space="0" w:color="000000"/>
+              <w:right w:val="single" w:sz="6" w:space="0" w:color="000000"/>
+            </w:tcBorders>
+            <w:shd w:val="clear" w:color="auto" w:fill="auto"/>
+            <w:hideMark/>
+          </w:tcPr>
+          <w:p>
+            <w:pPr>
+              <w:spacing w:line="276" w:lineRule="auto"/>
+              <w:jc w:val="both"/>
+              <w:textAlignment w:val="baseline"/>
+              <w:rPr>
+                <w:rFonts w:eastAsia="Times New Roman" w:cstheme="minorHAnsi"/>
+                <w:sz w:val="24"/>
+                <w:szCs w:val="24"/>
+              </w:rPr>
+            </w:pPr>
+            <w:r>
+              <w:rPr>
+                <w:rFonts w:eastAsia="Times New Roman" w:cstheme="minorHAnsi"/>
+                <w:color w:val="000000"/>
+                <w:sz w:val="24"/>
+                <w:szCs w:val="24"/>
+              </w:rPr>
+              <w:t>Params description: </w:t>
+            </w:r>
+          </w:p>
+        </w:tc>
+        <w:tc>
+          <w:tcPr>
+            <w:tcW w:w="6885" w:type="dxa"/>
+            <w:tcBorders>
+              <w:top w:val="single" w:sz="6" w:space="0" w:color="000000"/>
+              <w:left w:val="single" w:sz="6" w:space="0" w:color="000000"/>
+              <w:bottom w:val="single" w:sz="6" w:space="0" w:color="000000"/>
+              <w:right w:val="single" w:sz="6" w:space="0" w:color="000000"/>
+            </w:tcBorders>
+            <w:shd w:val="clear" w:color="auto" w:fill="auto"/>
+            <w:hideMark/>
+          </w:tcPr>
+          <w:p>
+            <w:pPr>
+              <w:spacing w:line="276" w:lineRule="auto"/>
+              <w:jc w:val="both"/>
+              <w:textAlignment w:val="baseline"/>
+              <w:rPr>
+                <w:rFonts w:eastAsia="Times New Roman" w:cstheme="minorHAnsi"/>
+                <w:sz w:val="24"/>
+                <w:szCs w:val="24"/>
+              </w:rPr>
+            </w:pPr>
+            <w:r>
+              <w:rPr>
+                <w:rFonts w:eastAsia="Times New Roman" w:cstheme="minorHAnsi"/>
+                <w:color w:val="000000"/>
+                <w:sz w:val="24"/>
+                <w:szCs w:val="24"/>
+              </w:rPr>
+              <w:t>shelf_id – ID of a shelf in a library. </w:t>
+            </w:r>
+          </w:p>
+        </w:tc>
+      </w:tr>
+      <w:tr>
+        <w:trPr>
+          <w:trHeight w:val="300"/>
+        </w:trPr>
+        <w:tc>
+          <w:tcPr>
+            <w:tcW w:w="9675" w:type="dxa"/>
+            <w:gridSpan w:val="2"/>
+            <w:tcBorders>
+              <w:top w:val="single" w:sz="6" w:space="0" w:color="000000"/>
+              <w:left w:val="single" w:sz="6" w:space="0" w:color="000000"/>
+              <w:bottom w:val="single" w:sz="6" w:space="0" w:color="000000"/>
+              <w:right w:val="single" w:sz="6" w:space="0" w:color="000000"/>
+            </w:tcBorders>
+            <w:shd w:val="clear" w:color="auto" w:fill="auto"/>
+            <w:hideMark/>
+          </w:tcPr>
+          <w:p>
+            <w:pPr>
+              <w:spacing w:line="276" w:lineRule="auto"/>
+              <w:jc w:val="both"/>
+              <w:textAlignment w:val="baseline"/>
+              <w:rPr>
+                <w:rFonts w:eastAsia="Times New Roman" w:cstheme="minorHAnsi"/>
+                <w:sz w:val="24"/>
+                <w:szCs w:val="24"/>
+              </w:rPr>
+            </w:pPr>
+            <w:r>
+              <w:rPr>
+                <w:rFonts w:eastAsia="Times New Roman" w:cstheme="minorHAnsi"/>
+                <w:color w:val="000000"/>
+                <w:sz w:val="24"/>
+                <w:szCs w:val="24"/>
+              </w:rPr>
+              <w:lastRenderedPageBreak/>
+              <w:t>Responses: </w:t>
+            </w:r>
+          </w:p>
+        </w:tc>
+      </w:tr>
+      <w:tr>
+        <w:trPr>
+          <w:trHeight w:val="300"/>
+        </w:trPr>
+        <w:tc>
+          <w:tcPr>
+            <w:tcW w:w="2790" w:type="dxa"/>
+            <w:tcBorders>
+              <w:top w:val="single" w:sz="6" w:space="0" w:color="000000"/>
+              <w:left w:val="single" w:sz="6" w:space="0" w:color="000000"/>
+              <w:bottom w:val="single" w:sz="6" w:space="0" w:color="000000"/>
+              <w:right w:val="single" w:sz="6" w:space="0" w:color="000000"/>
+            </w:tcBorders>
+            <w:shd w:val="clear" w:color="auto" w:fill="auto"/>
+            <w:hideMark/>
+          </w:tcPr>
+          <w:p>
+            <w:pPr>
+              <w:spacing w:line="276" w:lineRule="auto"/>
+              <w:jc w:val="both"/>
+              <w:textAlignment w:val="baseline"/>
+              <w:rPr>
+                <w:rFonts w:eastAsia="Times New Roman" w:cstheme="minorHAnsi"/>
+                <w:sz w:val="24"/>
+                <w:szCs w:val="24"/>
+              </w:rPr>
+            </w:pPr>
+            <w:r>
+              <w:rPr>
+                <w:rFonts w:eastAsia="Times New Roman" w:cstheme="minorHAnsi"/>
+                <w:color w:val="000000"/>
+                <w:sz w:val="24"/>
+                <w:szCs w:val="24"/>
+              </w:rPr>
+              <w:t>20</w:t>
+            </w:r>
+            <w:r>
+              <w:rPr>
+                <w:rFonts w:eastAsia="Times New Roman" w:cstheme="minorHAnsi"/>
+                <w:color w:val="000000"/>
+                <w:sz w:val="24"/>
+                <w:szCs w:val="24"/>
+              </w:rPr>
+              <w:t>0</w:t>
+            </w:r>
+            <w:r>
+              <w:rPr>
+                <w:rFonts w:eastAsia="Times New Roman" w:cstheme="minorHAnsi"/>
+                <w:color w:val="000000"/>
+                <w:sz w:val="24"/>
+                <w:szCs w:val="24"/>
+              </w:rPr>
+              <w:t xml:space="preserve"> </w:t>
+            </w:r>
+          </w:p>
+        </w:tc>
+        <w:tc>
+          <w:tcPr>
+            <w:tcW w:w="6885" w:type="dxa"/>
+            <w:tcBorders>
+              <w:top w:val="single" w:sz="6" w:space="0" w:color="000000"/>
+              <w:left w:val="single" w:sz="6" w:space="0" w:color="000000"/>
+              <w:bottom w:val="single" w:sz="6" w:space="0" w:color="000000"/>
+              <w:right w:val="single" w:sz="6" w:space="0" w:color="000000"/>
+            </w:tcBorders>
+            <w:shd w:val="clear" w:color="auto" w:fill="auto"/>
+            <w:hideMark/>
+          </w:tcPr>
+          <w:p>
+            <w:pPr>
+              <w:spacing w:line="276" w:lineRule="auto"/>
+              <w:jc w:val="both"/>
+              <w:textAlignment w:val="baseline"/>
+              <w:rPr>
+                <w:rFonts w:eastAsia="Times New Roman" w:cstheme="minorHAnsi"/>
+                <w:sz w:val="24"/>
+                <w:szCs w:val="24"/>
+              </w:rPr>
+            </w:pPr>
+            <w:r>
+              <w:rPr>
+                <w:rFonts w:eastAsia="Times New Roman" w:cstheme="minorHAnsi"/>
+                <w:color w:val="000000"/>
+                <w:sz w:val="24"/>
+                <w:szCs w:val="24"/>
+              </w:rPr>
+              <w:t>Librarian or reader got list of books located on a specific shelf</w:t>
+            </w:r>
+            <w:r>
+              <w:rPr>
+                <w:rFonts w:eastAsia="Times New Roman" w:cstheme="minorHAnsi"/>
+                <w:color w:val="000000"/>
+                <w:sz w:val="24"/>
+                <w:szCs w:val="24"/>
+              </w:rPr>
+              <w:t> </w:t>
+            </w:r>
+          </w:p>
+        </w:tc>
+      </w:tr>
+      <w:tr>
+        <w:trPr>
+          <w:trHeight w:val="300"/>
+        </w:trPr>
+        <w:tc>
+          <w:tcPr>
+            <w:tcW w:w="2790" w:type="dxa"/>
+            <w:tcBorders>
+              <w:top w:val="single" w:sz="6" w:space="0" w:color="000000"/>
+              <w:left w:val="single" w:sz="6" w:space="0" w:color="000000"/>
+              <w:bottom w:val="single" w:sz="6" w:space="0" w:color="000000"/>
+              <w:right w:val="single" w:sz="6" w:space="0" w:color="000000"/>
+            </w:tcBorders>
+            <w:shd w:val="clear" w:color="auto" w:fill="auto"/>
+            <w:hideMark/>
+          </w:tcPr>
+          <w:p>
+            <w:pPr>
+              <w:spacing w:line="276" w:lineRule="auto"/>
+              <w:jc w:val="both"/>
+              <w:textAlignment w:val="baseline"/>
+              <w:rPr>
+                <w:rFonts w:eastAsia="Times New Roman" w:cstheme="minorHAnsi"/>
+                <w:sz w:val="24"/>
+                <w:szCs w:val="24"/>
+              </w:rPr>
+            </w:pPr>
+            <w:r>
+              <w:rPr>
+                <w:rFonts w:eastAsia="Times New Roman" w:cstheme="minorHAnsi"/>
+                <w:color w:val="000000"/>
+                <w:sz w:val="24"/>
+                <w:szCs w:val="24"/>
+              </w:rPr>
+              <w:t>404 Not Found </w:t>
+            </w:r>
+          </w:p>
+        </w:tc>
+        <w:tc>
+          <w:tcPr>
+            <w:tcW w:w="6885" w:type="dxa"/>
+            <w:tcBorders>
+              <w:top w:val="single" w:sz="6" w:space="0" w:color="000000"/>
+              <w:left w:val="single" w:sz="6" w:space="0" w:color="000000"/>
+              <w:bottom w:val="single" w:sz="6" w:space="0" w:color="000000"/>
+              <w:right w:val="single" w:sz="6" w:space="0" w:color="000000"/>
+            </w:tcBorders>
+            <w:shd w:val="clear" w:color="auto" w:fill="auto"/>
+            <w:hideMark/>
+          </w:tcPr>
+          <w:p>
+            <w:pPr>
+              <w:spacing w:line="276" w:lineRule="auto"/>
+              <w:jc w:val="both"/>
+              <w:textAlignment w:val="baseline"/>
+              <w:rPr>
+                <w:rFonts w:eastAsia="Times New Roman" w:cstheme="minorHAnsi"/>
+                <w:sz w:val="24"/>
+                <w:szCs w:val="24"/>
+              </w:rPr>
+            </w:pPr>
+            <w:r>
+              <w:rPr>
+                <w:rFonts w:eastAsia="Times New Roman" w:cstheme="minorHAnsi"/>
+                <w:color w:val="000000"/>
+                <w:sz w:val="24"/>
+                <w:szCs w:val="24"/>
+              </w:rPr>
+              <w:t>Shelf with a specified ID doesn’t exist. </w:t>
+            </w:r>
+          </w:p>
+        </w:tc>
+      </w:tr>
+      <w:tr>
+        <w:trPr>
+          <w:trHeight w:val="300"/>
+        </w:trPr>
+        <w:tc>
+          <w:tcPr>
+            <w:tcW w:w="2790" w:type="dxa"/>
+            <w:tcBorders>
+              <w:top w:val="single" w:sz="6" w:space="0" w:color="000000"/>
+              <w:left w:val="single" w:sz="6" w:space="0" w:color="000000"/>
+              <w:bottom w:val="single" w:sz="6" w:space="0" w:color="000000"/>
+              <w:right w:val="single" w:sz="6" w:space="0" w:color="000000"/>
+            </w:tcBorders>
+            <w:shd w:val="clear" w:color="auto" w:fill="auto"/>
+            <w:hideMark/>
+          </w:tcPr>
+          <w:p>
+            <w:pPr>
+              <w:spacing w:line="276" w:lineRule="auto"/>
+              <w:jc w:val="both"/>
+              <w:textAlignment w:val="baseline"/>
+              <w:rPr>
+                <w:rFonts w:eastAsia="Times New Roman" w:cstheme="minorHAnsi"/>
+                <w:sz w:val="24"/>
+                <w:szCs w:val="24"/>
+              </w:rPr>
+            </w:pPr>
+            <w:r>
+              <w:rPr>
+                <w:rFonts w:eastAsia="Times New Roman" w:cstheme="minorHAnsi"/>
+                <w:color w:val="000000"/>
+                <w:sz w:val="24"/>
+                <w:szCs w:val="24"/>
+              </w:rPr>
+              <w:t>500 Internal Server Error </w:t>
+            </w:r>
+          </w:p>
+        </w:tc>
+        <w:tc>
+          <w:tcPr>
+            <w:tcW w:w="6885" w:type="dxa"/>
+            <w:tcBorders>
+              <w:top w:val="single" w:sz="6" w:space="0" w:color="000000"/>
+              <w:left w:val="single" w:sz="6" w:space="0" w:color="000000"/>
+              <w:bottom w:val="single" w:sz="6" w:space="0" w:color="000000"/>
+              <w:right w:val="single" w:sz="6" w:space="0" w:color="000000"/>
+            </w:tcBorders>
+            <w:shd w:val="clear" w:color="auto" w:fill="auto"/>
+            <w:hideMark/>
+          </w:tcPr>
+          <w:p>
+            <w:pPr>
+              <w:spacing w:line="276" w:lineRule="auto"/>
+              <w:jc w:val="both"/>
+              <w:textAlignment w:val="baseline"/>
+              <w:rPr>
+                <w:rFonts w:eastAsia="Times New Roman" w:cstheme="minorHAnsi"/>
+                <w:sz w:val="24"/>
+                <w:szCs w:val="24"/>
+              </w:rPr>
+            </w:pPr>
+            <w:r>
+              <w:rPr>
+                <w:rFonts w:eastAsia="Times New Roman" w:cstheme="minorHAnsi"/>
+                <w:color w:val="000000"/>
+                <w:sz w:val="24"/>
+                <w:szCs w:val="24"/>
+              </w:rPr>
+              <w:t>Something went wrong on the server. </w:t>
+            </w:r>
+          </w:p>
+        </w:tc>
+      </w:tr>
+      <w:tr>
+        <w:trPr>
+          <w:trHeight w:val="300"/>
+        </w:trPr>
+        <w:tc>
+          <w:tcPr>
+            <w:tcW w:w="9675" w:type="dxa"/>
+            <w:gridSpan w:val="2"/>
+            <w:tcBorders>
+              <w:top w:val="single" w:sz="6" w:space="0" w:color="000000"/>
+              <w:left w:val="single" w:sz="6" w:space="0" w:color="000000"/>
+              <w:bottom w:val="single" w:sz="6" w:space="0" w:color="000000"/>
+              <w:right w:val="single" w:sz="6" w:space="0" w:color="000000"/>
+            </w:tcBorders>
+            <w:shd w:val="clear" w:color="auto" w:fill="auto"/>
+            <w:hideMark/>
+          </w:tcPr>
+          <w:p>
+            <w:pPr>
+              <w:spacing w:line="276" w:lineRule="auto"/>
+              <w:jc w:val="both"/>
+              <w:textAlignment w:val="baseline"/>
+              <w:rPr>
+                <w:rFonts w:eastAsia="Times New Roman" w:cstheme="minorHAnsi"/>
+                <w:sz w:val="24"/>
+                <w:szCs w:val="24"/>
+              </w:rPr>
+            </w:pPr>
+            <w:r>
+              <w:rPr>
+                <w:rFonts w:eastAsia="Times New Roman" w:cstheme="minorHAnsi"/>
+                <w:color w:val="000000"/>
+                <w:sz w:val="24"/>
+                <w:szCs w:val="24"/>
+              </w:rPr>
+              <w:t xml:space="preserve">Response body on success: </w:t>
+            </w:r>
+          </w:p>
+        </w:tc>
+      </w:tr>
+      <w:tr>
+        <w:trPr>
+          <w:trHeight w:val="855"/>
+        </w:trPr>
+        <w:tc>
+          <w:tcPr>
+            <w:tcW w:w="9675" w:type="dxa"/>
+            <w:gridSpan w:val="2"/>
+            <w:tcBorders>
+              <w:top w:val="single" w:sz="6" w:space="0" w:color="000000"/>
+              <w:left w:val="single" w:sz="6" w:space="0" w:color="000000"/>
+              <w:bottom w:val="single" w:sz="6" w:space="0" w:color="000000"/>
+              <w:right w:val="single" w:sz="6" w:space="0" w:color="000000"/>
+            </w:tcBorders>
+            <w:shd w:val="clear" w:color="auto" w:fill="auto"/>
+            <w:hideMark/>
+          </w:tcPr>
+          <w:p>
+            <w:pPr>
+              <w:spacing w:line="276" w:lineRule="auto"/>
+              <w:jc w:val="both"/>
+              <w:textAlignment w:val="baseline"/>
+              <w:rPr>
+                <w:rFonts w:eastAsia="Times New Roman" w:cstheme="minorHAnsi"/>
+                <w:sz w:val="24"/>
+                <w:szCs w:val="24"/>
+              </w:rPr>
+            </w:pPr>
+            <w:r>
+              <w:rPr>
+                <w:rFonts w:eastAsia="Times New Roman" w:cstheme="minorHAnsi"/>
+                <w:color w:val="000000"/>
+                <w:sz w:val="24"/>
+                <w:szCs w:val="24"/>
+              </w:rPr>
+              <w:t>{ </w:t>
+            </w:r>
+          </w:p>
+          <w:p>
+            <w:pPr>
+              <w:spacing w:line="276" w:lineRule="auto"/>
+              <w:jc w:val="both"/>
+              <w:textAlignment w:val="baseline"/>
+              <w:rPr>
+                <w:rFonts w:eastAsia="Times New Roman" w:cstheme="minorHAnsi"/>
+                <w:color w:val="000000"/>
+                <w:sz w:val="24"/>
+                <w:szCs w:val="24"/>
+              </w:rPr>
+            </w:pPr>
+            <w:r>
+              <w:rPr>
+                <w:rFonts w:eastAsia="Times New Roman" w:cstheme="minorHAnsi"/>
+                <w:color w:val="000000"/>
+                <w:sz w:val="24"/>
+                <w:szCs w:val="24"/>
+              </w:rPr>
+              <w:t xml:space="preserve">    </w:t>
+            </w:r>
+            <w:r>
+              <w:rPr>
+                <w:rFonts w:eastAsia="Times New Roman" w:cstheme="minorHAnsi"/>
+                <w:color w:val="000000"/>
+                <w:sz w:val="24"/>
+                <w:szCs w:val="24"/>
+              </w:rPr>
+              <w:t>books: [</w:t>
+            </w:r>
+          </w:p>
+          <w:p>
+            <w:pPr>
+              <w:spacing w:line="276" w:lineRule="auto"/>
+              <w:jc w:val="both"/>
+              <w:textAlignment w:val="baseline"/>
+              <w:rPr>
+                <w:rFonts w:eastAsia="Times New Roman" w:cstheme="minorHAnsi"/>
+                <w:color w:val="000000"/>
+                <w:sz w:val="24"/>
+                <w:szCs w:val="24"/>
+              </w:rPr>
+            </w:pPr>
+            <w:r>
+              <w:rPr>
+                <w:rFonts w:eastAsia="Times New Roman" w:cstheme="minorHAnsi"/>
+                <w:color w:val="000000"/>
+                <w:sz w:val="24"/>
+                <w:szCs w:val="24"/>
+              </w:rPr>
+              <w:t xml:space="preserve">       {</w:t>
+            </w:r>
+          </w:p>
+          <w:p>
+            <w:pPr>
+              <w:spacing w:line="276" w:lineRule="auto"/>
+              <w:jc w:val="both"/>
+              <w:textAlignment w:val="baseline"/>
+              <w:rPr>
+                <w:rFonts w:eastAsia="Times New Roman" w:cstheme="minorHAnsi"/>
+                <w:color w:val="000000"/>
+                <w:sz w:val="24"/>
+                <w:szCs w:val="24"/>
+              </w:rPr>
+            </w:pPr>
+            <w:r>
+              <w:rPr>
+                <w:rFonts w:eastAsia="Times New Roman" w:cstheme="minorHAnsi"/>
+                <w:color w:val="000000"/>
+                <w:sz w:val="24"/>
+                <w:szCs w:val="24"/>
+              </w:rPr>
+              <w:t xml:space="preserve">           </w:t>
+            </w:r>
+            <w:r>
+              <w:rPr>
+                <w:rFonts w:eastAsia="Times New Roman" w:cstheme="minorHAnsi"/>
+                <w:color w:val="000000"/>
+                <w:sz w:val="24"/>
+                <w:szCs w:val="24"/>
+              </w:rPr>
+              <w:t xml:space="preserve">book_id: </w:t>
+            </w:r>
+            <w:r>
+              <w:rPr>
+                <w:rFonts w:eastAsia="Times New Roman" w:cstheme="minorHAnsi"/>
+                <w:color w:val="000000"/>
+                <w:sz w:val="24"/>
+                <w:szCs w:val="24"/>
+              </w:rPr>
+              <w:t>number</w:t>
+            </w:r>
+            <w:r>
+              <w:rPr>
+                <w:rFonts w:eastAsia="Times New Roman" w:cstheme="minorHAnsi"/>
+                <w:color w:val="000000"/>
+                <w:sz w:val="24"/>
+                <w:szCs w:val="24"/>
+              </w:rPr>
+              <w:t>,</w:t>
+            </w:r>
+          </w:p>
+          <w:p>
+            <w:pPr>
+              <w:spacing w:line="276" w:lineRule="auto"/>
+              <w:jc w:val="both"/>
+              <w:textAlignment w:val="baseline"/>
+              <w:rPr>
+                <w:rFonts w:eastAsia="Times New Roman" w:cstheme="minorHAnsi"/>
+                <w:color w:val="000000"/>
+                <w:sz w:val="24"/>
+                <w:szCs w:val="24"/>
+              </w:rPr>
+            </w:pPr>
+            <w:r>
+              <w:rPr>
+                <w:rFonts w:eastAsia="Times New Roman" w:cstheme="minorHAnsi"/>
+                <w:color w:val="000000"/>
+                <w:sz w:val="24"/>
+                <w:szCs w:val="24"/>
+              </w:rPr>
+              <w:t xml:space="preserve">        </w:t>
+            </w:r>
+            <w:r>
+              <w:rPr>
+                <w:rFonts w:eastAsia="Times New Roman" w:cstheme="minorHAnsi"/>
+                <w:color w:val="000000"/>
+                <w:sz w:val="24"/>
+                <w:szCs w:val="24"/>
+              </w:rPr>
+              <w:t xml:space="preserve">   </w:t>
+            </w:r>
+            <w:r>
+              <w:rPr>
+                <w:rFonts w:eastAsia="Times New Roman" w:cstheme="minorHAnsi"/>
+                <w:color w:val="000000"/>
+                <w:sz w:val="24"/>
+                <w:szCs w:val="24"/>
+              </w:rPr>
+              <w:t>name: string,</w:t>
+            </w:r>
+          </w:p>
+          <w:p>
+            <w:pPr>
+              <w:spacing w:line="276" w:lineRule="auto"/>
+              <w:jc w:val="both"/>
+              <w:textAlignment w:val="baseline"/>
+              <w:rPr>
+                <w:rFonts w:eastAsia="Times New Roman" w:cstheme="minorHAnsi"/>
+                <w:color w:val="000000"/>
+                <w:sz w:val="24"/>
+                <w:szCs w:val="24"/>
+              </w:rPr>
+            </w:pPr>
+            <w:r>
+              <w:rPr>
+                <w:rFonts w:eastAsia="Times New Roman" w:cstheme="minorHAnsi"/>
+                <w:color w:val="000000"/>
+                <w:sz w:val="24"/>
+                <w:szCs w:val="24"/>
+              </w:rPr>
+              <w:t xml:space="preserve">        </w:t>
+            </w:r>
+            <w:r>
+              <w:rPr>
+                <w:rFonts w:eastAsia="Times New Roman" w:cstheme="minorHAnsi"/>
+                <w:color w:val="000000"/>
+                <w:sz w:val="24"/>
+                <w:szCs w:val="24"/>
+              </w:rPr>
+              <w:t xml:space="preserve">   </w:t>
+            </w:r>
+            <w:r>
+              <w:rPr>
+                <w:rFonts w:eastAsia="Times New Roman" w:cstheme="minorHAnsi"/>
+                <w:color w:val="000000"/>
+                <w:sz w:val="24"/>
+                <w:szCs w:val="24"/>
+              </w:rPr>
+              <w:t>author: string,</w:t>
+            </w:r>
+          </w:p>
+          <w:p>
+            <w:pPr>
+              <w:spacing w:line="276" w:lineRule="auto"/>
+              <w:jc w:val="both"/>
+              <w:textAlignment w:val="baseline"/>
+              <w:rPr>
+                <w:rFonts w:eastAsia="Times New Roman" w:cstheme="minorHAnsi"/>
+                <w:color w:val="000000"/>
+                <w:sz w:val="24"/>
+                <w:szCs w:val="24"/>
+              </w:rPr>
+            </w:pPr>
+            <w:r>
+              <w:rPr>
+                <w:rFonts w:eastAsia="Times New Roman" w:cstheme="minorHAnsi"/>
+                <w:color w:val="000000"/>
+                <w:sz w:val="24"/>
+                <w:szCs w:val="24"/>
+              </w:rPr>
+              <w:t xml:space="preserve">        }</w:t>
+            </w:r>
+          </w:p>
+          <w:p>
+            <w:pPr>
+              <w:spacing w:line="276" w:lineRule="auto"/>
+              <w:jc w:val="both"/>
+              <w:textAlignment w:val="baseline"/>
+              <w:rPr>
+                <w:rFonts w:eastAsia="Times New Roman" w:cstheme="minorHAnsi"/>
+                <w:sz w:val="24"/>
+                <w:szCs w:val="24"/>
+              </w:rPr>
+            </w:pPr>
+            <w:r>
+              <w:rPr>
+                <w:rFonts w:eastAsia="Times New Roman" w:cstheme="minorHAnsi"/>
+                <w:color w:val="000000"/>
+                <w:sz w:val="24"/>
+                <w:szCs w:val="24"/>
+              </w:rPr>
+              <w:t xml:space="preserve">    ]</w:t>
+            </w:r>
+          </w:p>
+          <w:p>
+            <w:pPr>
+              <w:spacing w:line="276" w:lineRule="auto"/>
+              <w:jc w:val="both"/>
+              <w:textAlignment w:val="baseline"/>
+              <w:rPr>
+                <w:rFonts w:eastAsia="Times New Roman" w:cstheme="minorHAnsi"/>
+                <w:sz w:val="24"/>
+                <w:szCs w:val="24"/>
+              </w:rPr>
+            </w:pPr>
+            <w:r>
+              <w:rPr>
+                <w:rFonts w:eastAsia="Times New Roman" w:cstheme="minorHAnsi"/>
+                <w:color w:val="000000"/>
+                <w:sz w:val="24"/>
+                <w:szCs w:val="24"/>
+              </w:rPr>
+              <w:t>} </w:t>
             </w:r>
           </w:p>
         </w:tc>

</xml_diff>